<commit_message>
Добавлено поле KeepingVariantID в ClientReturnClaimRow и ShipmentOrderRow
</commit_message>
<xml_diff>
--- a/Спецификация API WS TopLog WMS_1.7.docx
+++ b/Спецификация API WS TopLog WMS_1.7.docx
@@ -47072,8 +47072,6 @@
             <w:r>
               <w:t>Если не заполнено, подставляется основной вариант упаковки. Если не найдено, то пакет вернется с ошибкой</w:t>
             </w:r>
-            <w:bookmarkStart w:id="123" w:name="_GoBack"/>
-            <w:bookmarkEnd w:id="123"/>
           </w:p>
         </w:tc>
       </w:tr>
@@ -47081,18 +47079,15 @@
     <w:p>
       <w:pPr>
         <w:pStyle w:val="3"/>
-        <w:rPr>
-          <w:lang w:val="en-US"/>
-        </w:rPr>
       </w:pPr>
-      <w:bookmarkStart w:id="124" w:name="_Ref479018451"/>
+      <w:bookmarkStart w:id="123" w:name="_Ref479018451"/>
       <w:r>
         <w:rPr>
           <w:lang w:val="en-US"/>
         </w:rPr>
         <w:t>ClientReturnClaim</w:t>
       </w:r>
-      <w:bookmarkEnd w:id="124"/>
+      <w:bookmarkEnd w:id="123"/>
     </w:p>
     <w:p>
       <w:r>
@@ -47879,11 +47874,11 @@
           <w:lang w:val="en-US"/>
         </w:rPr>
       </w:pPr>
-      <w:bookmarkStart w:id="125" w:name="_OrderLink"/>
-      <w:bookmarkStart w:id="126" w:name="_DispatchOrderRow"/>
-      <w:bookmarkStart w:id="127" w:name="_Ref479018085"/>
+      <w:bookmarkStart w:id="124" w:name="_OrderLink"/>
+      <w:bookmarkStart w:id="125" w:name="_DispatchOrderRow"/>
+      <w:bookmarkStart w:id="126" w:name="_Ref479018085"/>
+      <w:bookmarkEnd w:id="124"/>
       <w:bookmarkEnd w:id="125"/>
-      <w:bookmarkEnd w:id="126"/>
       <w:r>
         <w:rPr>
           <w:lang w:val="en-US"/>
@@ -47895,7 +47890,7 @@
       <w:pPr>
         <w:pStyle w:val="3"/>
       </w:pPr>
-      <w:bookmarkStart w:id="128" w:name="_Ref506556556"/>
+      <w:bookmarkStart w:id="127" w:name="_Ref506556556"/>
       <w:r>
         <w:rPr>
           <w:lang w:val="en-US"/>
@@ -47903,8 +47898,8 @@
         <w:lastRenderedPageBreak/>
         <w:t>ClientReturnClaimRow</w:t>
       </w:r>
+      <w:bookmarkEnd w:id="126"/>
       <w:bookmarkEnd w:id="127"/>
-      <w:bookmarkEnd w:id="128"/>
     </w:p>
     <w:tbl>
       <w:tblPr>
@@ -48575,19 +48570,105 @@
           <w:p/>
         </w:tc>
       </w:tr>
+      <w:tr>
+        <w:trPr>
+          <w:cantSplit/>
+        </w:trPr>
+        <w:tc>
+          <w:tcPr>
+            <w:tcW w:w="1844" w:type="dxa"/>
+          </w:tcPr>
+          <w:p>
+            <w:pPr>
+              <w:ind w:left="34"/>
+              <w:rPr>
+                <w:sz w:val="22"/>
+                <w:szCs w:val="22"/>
+                <w:lang w:val="en-US"/>
+              </w:rPr>
+            </w:pPr>
+            <w:r>
+              <w:rPr>
+                <w:sz w:val="22"/>
+                <w:szCs w:val="22"/>
+                <w:lang w:val="en-US"/>
+              </w:rPr>
+              <w:t>KeepingVariantID</w:t>
+            </w:r>
+          </w:p>
+        </w:tc>
+        <w:tc>
+          <w:tcPr>
+            <w:tcW w:w="709" w:type="dxa"/>
+          </w:tcPr>
+          <w:p>
+            <w:pPr>
+              <w:jc w:val="center"/>
+              <w:rPr>
+                <w:lang w:val="en-US"/>
+              </w:rPr>
+            </w:pPr>
+            <w:r>
+              <w:rPr>
+                <w:lang w:val="en-US"/>
+              </w:rPr>
+              <w:t>NA</w:t>
+            </w:r>
+          </w:p>
+        </w:tc>
+        <w:tc>
+          <w:tcPr>
+            <w:tcW w:w="2409" w:type="dxa"/>
+          </w:tcPr>
+          <w:p>
+            <w:pPr>
+              <w:jc w:val="center"/>
+              <w:rPr>
+                <w:lang w:val="en-US"/>
+              </w:rPr>
+            </w:pPr>
+            <w:r>
+              <w:rPr>
+                <w:lang w:val="en-US"/>
+              </w:rPr>
+              <w:t>STR(36)</w:t>
+            </w:r>
+          </w:p>
+        </w:tc>
+        <w:tc>
+          <w:tcPr>
+            <w:tcW w:w="2373" w:type="dxa"/>
+          </w:tcPr>
+          <w:p>
+            <w:r>
+              <w:t>GUID предварительно созданного варианта упаковки</w:t>
+            </w:r>
+          </w:p>
+        </w:tc>
+        <w:tc>
+          <w:tcPr>
+            <w:tcW w:w="3439" w:type="dxa"/>
+          </w:tcPr>
+          <w:p>
+            <w:r>
+              <w:t>Если не заполнено, подставляется основной вариант упаковки. Если не найдено, то пакет вернется с ошибкой</w:t>
+            </w:r>
+          </w:p>
+        </w:tc>
+      </w:tr>
     </w:tbl>
     <w:p>
       <w:pPr>
         <w:pStyle w:val="3"/>
       </w:pPr>
-      <w:bookmarkStart w:id="129" w:name="_Ref477175921"/>
+      <w:bookmarkStart w:id="128" w:name="_Ref477175921"/>
       <w:r>
         <w:rPr>
           <w:lang w:val="en-US"/>
         </w:rPr>
         <w:t>ShipmentOrder</w:t>
       </w:r>
-      <w:bookmarkEnd w:id="129"/>
+      <w:bookmarkEnd w:id="128"/>
     </w:p>
     <w:p>
       <w:r>
@@ -48664,8 +48745,8 @@
                 <w:b/>
               </w:rPr>
             </w:pPr>
-            <w:bookmarkStart w:id="130" w:name="_LogisticsInfo"/>
-            <w:bookmarkEnd w:id="130"/>
+            <w:bookmarkStart w:id="129" w:name="_LogisticsInfo"/>
+            <w:bookmarkEnd w:id="129"/>
             <w:r>
               <w:rPr>
                 <w:b/>
@@ -49386,18 +49467,37 @@
         </w:tc>
       </w:tr>
     </w:tbl>
+    <w:p>
+      <w:pPr>
+        <w:rPr>
+          <w:rFonts w:asciiTheme="majorHAnsi" w:eastAsiaTheme="majorEastAsia" w:hAnsiTheme="majorHAnsi" w:cstheme="majorBidi"/>
+          <w:sz w:val="26"/>
+          <w:szCs w:val="26"/>
+          <w:lang w:val="en-US"/>
+        </w:rPr>
+      </w:pPr>
+      <w:bookmarkStart w:id="130" w:name="_Ref477252964"/>
+      <w:bookmarkStart w:id="131" w:name="_GoBack"/>
+      <w:bookmarkEnd w:id="131"/>
+      <w:r>
+        <w:rPr>
+          <w:lang w:val="en-US"/>
+        </w:rPr>
+        <w:br w:type="page"/>
+      </w:r>
+    </w:p>
     <w:p>
       <w:pPr>
         <w:pStyle w:val="3"/>
       </w:pPr>
-      <w:bookmarkStart w:id="131" w:name="_Ref477252964"/>
       <w:r>
         <w:rPr>
           <w:lang w:val="en-US"/>
         </w:rPr>
+        <w:lastRenderedPageBreak/>
         <w:t>ShipmentOrderRow</w:t>
       </w:r>
-      <w:bookmarkEnd w:id="131"/>
+      <w:bookmarkEnd w:id="130"/>
     </w:p>
     <w:p>
       <w:r>
@@ -49781,7 +49881,6 @@
               <w:rPr>
                 <w:lang w:val="en-US"/>
               </w:rPr>
-              <w:lastRenderedPageBreak/>
               <w:t>GoodName</w:t>
             </w:r>
           </w:p>
@@ -50656,6 +50755,92 @@
             <w:tcW w:w="3544" w:type="dxa"/>
           </w:tcPr>
           <w:p/>
+        </w:tc>
+      </w:tr>
+      <w:tr>
+        <w:tc>
+          <w:tcPr>
+            <w:tcW w:w="1844" w:type="dxa"/>
+          </w:tcPr>
+          <w:p>
+            <w:pPr>
+              <w:rPr>
+                <w:sz w:val="22"/>
+                <w:szCs w:val="22"/>
+                <w:lang w:val="en-US"/>
+              </w:rPr>
+            </w:pPr>
+            <w:r>
+              <w:rPr>
+                <w:sz w:val="22"/>
+                <w:szCs w:val="22"/>
+                <w:lang w:val="en-US"/>
+              </w:rPr>
+              <w:t>KeepingVariantID</w:t>
+            </w:r>
+          </w:p>
+        </w:tc>
+        <w:tc>
+          <w:tcPr>
+            <w:tcW w:w="1134" w:type="dxa"/>
+          </w:tcPr>
+          <w:p>
+            <w:pPr>
+              <w:jc w:val="center"/>
+              <w:rPr>
+                <w:lang w:val="en-US"/>
+              </w:rPr>
+            </w:pPr>
+            <w:r>
+              <w:rPr>
+                <w:lang w:val="en-US"/>
+              </w:rPr>
+              <w:t>NA</w:t>
+            </w:r>
+          </w:p>
+        </w:tc>
+        <w:tc>
+          <w:tcPr>
+            <w:tcW w:w="1701" w:type="dxa"/>
+          </w:tcPr>
+          <w:p>
+            <w:pPr>
+              <w:jc w:val="center"/>
+              <w:rPr>
+                <w:rStyle w:val="af0"/>
+                <w:u w:val="none"/>
+                <w:lang w:val="en-US"/>
+              </w:rPr>
+            </w:pPr>
+            <w:r>
+              <w:rPr>
+                <w:rStyle w:val="af0"/>
+                <w:u w:val="none"/>
+                <w:lang w:val="en-US"/>
+              </w:rPr>
+              <w:t>STR(36)</w:t>
+            </w:r>
+          </w:p>
+        </w:tc>
+        <w:tc>
+          <w:tcPr>
+            <w:tcW w:w="2551" w:type="dxa"/>
+          </w:tcPr>
+          <w:p>
+            <w:r>
+              <w:t>GUID предварительно созданного варианта упаковки</w:t>
+            </w:r>
+          </w:p>
+        </w:tc>
+        <w:tc>
+          <w:tcPr>
+            <w:tcW w:w="3544" w:type="dxa"/>
+          </w:tcPr>
+          <w:p>
+            <w:r>
+              <w:t>Если не заполнено, подставляется основной вариант упаковки. Если не найдено, то пакет вернется с ошибкой</w:t>
+            </w:r>
+          </w:p>
         </w:tc>
       </w:tr>
     </w:tbl>
@@ -51300,6 +51485,7 @@
               <w:rPr>
                 <w:lang w:val="en-US"/>
               </w:rPr>
+              <w:lastRenderedPageBreak/>
               <w:t>Instruction</w:t>
             </w:r>
           </w:p>
@@ -52161,7 +52347,6 @@
               <w:rPr>
                 <w:lang w:val="en-US"/>
               </w:rPr>
-              <w:lastRenderedPageBreak/>
               <w:t>RouteOrder</w:t>
             </w:r>
           </w:p>
@@ -65152,7 +65337,7 @@
           <w:rPr>
             <w:noProof/>
           </w:rPr>
-          <w:t>30</w:t>
+          <w:t>32</w:t>
         </w:r>
         <w:r>
           <w:fldChar w:fldCharType="end"/>
@@ -67022,7 +67207,7 @@
 </file>
 
 <file path=customXml/itemProps1.xml><?xml version="1.0" encoding="utf-8"?>
-<ds:datastoreItem xmlns:ds="http://schemas.openxmlformats.org/officeDocument/2006/customXml" ds:itemID="{A3203F74-8B91-4B5D-A71A-1DDAC16BCACA}">
+<ds:datastoreItem xmlns:ds="http://schemas.openxmlformats.org/officeDocument/2006/customXml" ds:itemID="{C6E09150-99D9-44E2-9B12-A96994AD75E4}">
   <ds:schemaRefs>
     <ds:schemaRef ds:uri="http://schemas.openxmlformats.org/officeDocument/2006/bibliography"/>
   </ds:schemaRefs>

</xml_diff>

<commit_message>
Добавлено Order в clientReturnClaimRow
</commit_message>
<xml_diff>
--- a/Спецификация API WS TopLog WMS_1.7.docx
+++ b/Спецификация API WS TopLog WMS_1.7.docx
@@ -22862,8 +22862,6 @@
               </w:rPr>
               <w:t>SKU</w:t>
             </w:r>
-            <w:bookmarkStart w:id="61" w:name="_GoBack"/>
-            <w:bookmarkEnd w:id="61"/>
           </w:p>
         </w:tc>
       </w:tr>
@@ -22894,15 +22892,15 @@
           <w:lang w:val="en-US"/>
         </w:rPr>
       </w:pPr>
-      <w:bookmarkStart w:id="62" w:name="_Ref506536185"/>
-      <w:bookmarkStart w:id="63" w:name="_Ref477213159"/>
+      <w:bookmarkStart w:id="61" w:name="_Ref506536185"/>
+      <w:bookmarkStart w:id="62" w:name="_Ref477213159"/>
       <w:r>
         <w:rPr>
           <w:lang w:val="en-US"/>
         </w:rPr>
         <w:t>getAdvicesResponse</w:t>
       </w:r>
-      <w:bookmarkEnd w:id="62"/>
+      <w:bookmarkEnd w:id="61"/>
     </w:p>
     <w:p>
       <w:pPr>
@@ -23696,11 +23694,11 @@
       <w:pPr>
         <w:pStyle w:val="3"/>
       </w:pPr>
-      <w:bookmarkStart w:id="64" w:name="_Ref499546881"/>
+      <w:bookmarkStart w:id="63" w:name="_Ref499546881"/>
       <w:r>
         <w:t>getDifferenceMovementResponse</w:t>
       </w:r>
-      <w:bookmarkEnd w:id="64"/>
+      <w:bookmarkEnd w:id="63"/>
     </w:p>
     <w:p>
       <w:pPr>
@@ -24104,8 +24102,8 @@
           <w:u w:val="none"/>
         </w:rPr>
       </w:pPr>
-      <w:bookmarkStart w:id="65" w:name="_Ref499546911"/>
-      <w:bookmarkEnd w:id="63"/>
+      <w:bookmarkStart w:id="64" w:name="_Ref499546911"/>
+      <w:bookmarkEnd w:id="62"/>
       <w:r>
         <w:rPr>
           <w:rStyle w:val="af0"/>
@@ -24115,7 +24113,7 @@
         </w:rPr>
         <w:t>getGoodResponse</w:t>
       </w:r>
-      <w:bookmarkEnd w:id="65"/>
+      <w:bookmarkEnd w:id="64"/>
     </w:p>
     <w:p>
       <w:pPr>
@@ -24513,16 +24511,16 @@
           <w:lang w:val="en-US"/>
         </w:rPr>
       </w:pPr>
-      <w:bookmarkStart w:id="66" w:name="_BalanceRow"/>
-      <w:bookmarkStart w:id="67" w:name="_Ref506536263"/>
-      <w:bookmarkEnd w:id="66"/>
+      <w:bookmarkStart w:id="65" w:name="_BalanceRow"/>
+      <w:bookmarkStart w:id="66" w:name="_Ref506536263"/>
+      <w:bookmarkEnd w:id="65"/>
       <w:r>
         <w:rPr>
           <w:lang w:val="en-US"/>
         </w:rPr>
         <w:t>getStockBalanceResponse</w:t>
       </w:r>
-      <w:bookmarkEnd w:id="67"/>
+      <w:bookmarkEnd w:id="66"/>
     </w:p>
     <w:p>
       <w:pPr>
@@ -24811,16 +24809,16 @@
       <w:pPr>
         <w:pStyle w:val="3"/>
       </w:pPr>
-      <w:bookmarkStart w:id="68" w:name="_Ref476654232"/>
-      <w:bookmarkStart w:id="69" w:name="_Ref499546984"/>
+      <w:bookmarkStart w:id="67" w:name="_Ref476654232"/>
+      <w:bookmarkStart w:id="68" w:name="_Ref499546984"/>
       <w:r>
         <w:rPr>
           <w:lang w:val="en-US"/>
         </w:rPr>
         <w:t>Response</w:t>
       </w:r>
+      <w:bookmarkEnd w:id="67"/>
       <w:bookmarkEnd w:id="68"/>
-      <w:bookmarkEnd w:id="69"/>
     </w:p>
     <w:tbl>
       <w:tblPr>
@@ -25173,14 +25171,14 @@
       <w:pPr>
         <w:pStyle w:val="3"/>
       </w:pPr>
-      <w:bookmarkStart w:id="70" w:name="_Ref477460678"/>
+      <w:bookmarkStart w:id="69" w:name="_Ref477460678"/>
       <w:r>
         <w:rPr>
           <w:lang w:val="en-US"/>
         </w:rPr>
         <w:t>Error</w:t>
       </w:r>
-      <w:bookmarkEnd w:id="70"/>
+      <w:bookmarkEnd w:id="69"/>
     </w:p>
     <w:tbl>
       <w:tblPr>
@@ -25810,7 +25808,7 @@
           <w:lang w:val="en-US"/>
         </w:rPr>
       </w:pPr>
-      <w:bookmarkStart w:id="71" w:name="_Ref505184316"/>
+      <w:bookmarkStart w:id="70" w:name="_Ref505184316"/>
       <w:r>
         <w:rPr>
           <w:lang w:val="en-US"/>
@@ -25818,7 +25816,7 @@
         <w:lastRenderedPageBreak/>
         <w:t>getSKUresponse</w:t>
       </w:r>
-      <w:bookmarkEnd w:id="71"/>
+      <w:bookmarkEnd w:id="70"/>
     </w:p>
     <w:p>
       <w:pPr>
@@ -26143,14 +26141,14 @@
       <w:pPr>
         <w:pStyle w:val="3"/>
       </w:pPr>
-      <w:bookmarkStart w:id="72" w:name="_Ref496611623"/>
+      <w:bookmarkStart w:id="71" w:name="_Ref496611623"/>
       <w:r>
         <w:rPr>
           <w:lang w:val="en-US"/>
         </w:rPr>
         <w:t>AccountTag</w:t>
       </w:r>
-      <w:bookmarkEnd w:id="72"/>
+      <w:bookmarkEnd w:id="71"/>
       <w:r>
         <w:tab/>
       </w:r>
@@ -26433,14 +26431,14 @@
           <w:lang w:val="en-US"/>
         </w:rPr>
       </w:pPr>
-      <w:bookmarkStart w:id="73" w:name="_Ref499543153"/>
+      <w:bookmarkStart w:id="72" w:name="_Ref499543153"/>
       <w:r>
         <w:rPr>
           <w:lang w:val="en-US"/>
         </w:rPr>
         <w:t>AddProperty</w:t>
       </w:r>
-      <w:bookmarkEnd w:id="73"/>
+      <w:bookmarkEnd w:id="72"/>
     </w:p>
     <w:p>
       <w:r>
@@ -26849,14 +26847,14 @@
       <w:pPr>
         <w:pStyle w:val="3"/>
       </w:pPr>
-      <w:bookmarkStart w:id="74" w:name="_Ref506551683"/>
+      <w:bookmarkStart w:id="73" w:name="_Ref506551683"/>
       <w:r>
         <w:rPr>
           <w:lang w:val="en-US"/>
         </w:rPr>
         <w:t>Address</w:t>
       </w:r>
-      <w:bookmarkEnd w:id="74"/>
+      <w:bookmarkEnd w:id="73"/>
     </w:p>
     <w:tbl>
       <w:tblPr>
@@ -27831,7 +27829,7 @@
           <w:szCs w:val="26"/>
         </w:rPr>
       </w:pPr>
-      <w:bookmarkStart w:id="75" w:name="_Ref497601118"/>
+      <w:bookmarkStart w:id="74" w:name="_Ref497601118"/>
       <w:r>
         <w:br w:type="page"/>
       </w:r>
@@ -27844,9 +27842,10 @@
         <w:rPr>
           <w:lang w:val="en-US"/>
         </w:rPr>
+        <w:lastRenderedPageBreak/>
         <w:t>Batch</w:t>
       </w:r>
-      <w:bookmarkEnd w:id="75"/>
+      <w:bookmarkEnd w:id="74"/>
     </w:p>
     <w:p>
       <w:r>
@@ -29209,16 +29208,16 @@
       <w:pPr>
         <w:pStyle w:val="3"/>
       </w:pPr>
-      <w:bookmarkStart w:id="76" w:name="_Ref513731975"/>
-      <w:bookmarkStart w:id="77" w:name="_Ref477459534"/>
-      <w:bookmarkStart w:id="78" w:name="_Ref506556007"/>
+      <w:bookmarkStart w:id="75" w:name="_Ref513731975"/>
+      <w:bookmarkStart w:id="76" w:name="_Ref477459534"/>
+      <w:bookmarkStart w:id="77" w:name="_Ref506556007"/>
       <w:r>
         <w:rPr>
           <w:lang w:val="en-US"/>
         </w:rPr>
         <w:t>Range</w:t>
       </w:r>
-      <w:bookmarkEnd w:id="76"/>
+      <w:bookmarkEnd w:id="75"/>
     </w:p>
     <w:tbl>
       <w:tblPr>
@@ -29518,8 +29517,8 @@
         </w:rPr>
         <w:t>Brand</w:t>
       </w:r>
+      <w:bookmarkEnd w:id="76"/>
       <w:bookmarkEnd w:id="77"/>
-      <w:bookmarkEnd w:id="78"/>
     </w:p>
     <w:tbl>
       <w:tblPr>
@@ -29814,14 +29813,14 @@
           <w:lang w:val="en-US"/>
         </w:rPr>
       </w:pPr>
-      <w:bookmarkStart w:id="79" w:name="_Ref477269389"/>
+      <w:bookmarkStart w:id="78" w:name="_Ref477269389"/>
       <w:r>
         <w:rPr>
           <w:lang w:val="en-US"/>
         </w:rPr>
         <w:t>CargoUnit</w:t>
       </w:r>
-      <w:bookmarkEnd w:id="79"/>
+      <w:bookmarkEnd w:id="78"/>
     </w:p>
     <w:tbl>
       <w:tblPr>
@@ -30194,6 +30193,7 @@
               <w:rPr>
                 <w:lang w:val="en-US"/>
               </w:rPr>
+              <w:lastRenderedPageBreak/>
               <w:t>UnitsQnt</w:t>
             </w:r>
           </w:p>
@@ -30578,15 +30578,15 @@
       <w:pPr>
         <w:pStyle w:val="3"/>
       </w:pPr>
-      <w:bookmarkStart w:id="80" w:name="_Ref477460760"/>
-      <w:bookmarkStart w:id="81" w:name="_Ref477460766"/>
+      <w:bookmarkStart w:id="79" w:name="_Ref477460760"/>
+      <w:bookmarkStart w:id="80" w:name="_Ref477460766"/>
       <w:r>
         <w:rPr>
           <w:lang w:val="en-US"/>
         </w:rPr>
         <w:t>Client</w:t>
       </w:r>
-      <w:bookmarkEnd w:id="80"/>
+      <w:bookmarkEnd w:id="79"/>
       <w:r>
         <w:tab/>
       </w:r>
@@ -31187,14 +31187,14 @@
       <w:pPr>
         <w:pStyle w:val="3"/>
       </w:pPr>
-      <w:bookmarkStart w:id="82" w:name="_Ref476948044"/>
+      <w:bookmarkStart w:id="81" w:name="_Ref476948044"/>
       <w:r>
         <w:rPr>
           <w:lang w:val="en-US"/>
         </w:rPr>
         <w:t>Contractor</w:t>
       </w:r>
-      <w:bookmarkEnd w:id="82"/>
+      <w:bookmarkEnd w:id="81"/>
       <w:r>
         <w:tab/>
       </w:r>
@@ -31649,9 +31649,9 @@
           <w:szCs w:val="26"/>
         </w:rPr>
       </w:pPr>
-      <w:bookmarkStart w:id="83" w:name="_CargoUnit"/>
-      <w:bookmarkStart w:id="84" w:name="_Ref477175930"/>
-      <w:bookmarkEnd w:id="83"/>
+      <w:bookmarkStart w:id="82" w:name="_CargoUnit"/>
+      <w:bookmarkStart w:id="83" w:name="_Ref477175930"/>
+      <w:bookmarkEnd w:id="82"/>
       <w:r>
         <w:br w:type="page"/>
       </w:r>
@@ -31663,14 +31663,1050 @@
           <w:lang w:val="en-US"/>
         </w:rPr>
       </w:pPr>
-      <w:bookmarkStart w:id="85" w:name="_Ref506556623"/>
+      <w:bookmarkStart w:id="84" w:name="_Ref506556623"/>
       <w:r>
         <w:rPr>
           <w:lang w:val="en-US"/>
         </w:rPr>
+        <w:lastRenderedPageBreak/>
         <w:t>DeliveryInfo</w:t>
       </w:r>
+      <w:bookmarkEnd w:id="83"/>
       <w:bookmarkEnd w:id="84"/>
+    </w:p>
+    <w:tbl>
+      <w:tblPr>
+        <w:tblStyle w:val="af4"/>
+        <w:tblW w:w="10774" w:type="dxa"/>
+        <w:tblInd w:w="-318" w:type="dxa"/>
+        <w:tblLayout w:type="fixed"/>
+        <w:tblLook w:val="04A0" w:firstRow="1" w:lastRow="0" w:firstColumn="1" w:lastColumn="0" w:noHBand="0" w:noVBand="1"/>
+      </w:tblPr>
+      <w:tblGrid>
+        <w:gridCol w:w="1844"/>
+        <w:gridCol w:w="709"/>
+        <w:gridCol w:w="1842"/>
+        <w:gridCol w:w="3686"/>
+        <w:gridCol w:w="2693"/>
+      </w:tblGrid>
+      <w:tr>
+        <w:trPr>
+          <w:cantSplit/>
+        </w:trPr>
+        <w:tc>
+          <w:tcPr>
+            <w:tcW w:w="1844" w:type="dxa"/>
+            <w:shd w:val="clear" w:color="auto" w:fill="D9D9D9" w:themeFill="background1" w:themeFillShade="D9"/>
+          </w:tcPr>
+          <w:p>
+            <w:pPr>
+              <w:ind w:left="34"/>
+              <w:rPr>
+                <w:b/>
+              </w:rPr>
+            </w:pPr>
+            <w:r>
+              <w:rPr>
+                <w:b/>
+              </w:rPr>
+              <w:t>Поле</w:t>
+            </w:r>
+          </w:p>
+        </w:tc>
+        <w:tc>
+          <w:tcPr>
+            <w:tcW w:w="709" w:type="dxa"/>
+            <w:shd w:val="clear" w:color="auto" w:fill="D9D9D9" w:themeFill="background1" w:themeFillShade="D9"/>
+          </w:tcPr>
+          <w:p>
+            <w:pPr>
+              <w:jc w:val="center"/>
+              <w:rPr>
+                <w:b/>
+              </w:rPr>
+            </w:pPr>
+            <w:r>
+              <w:rPr>
+                <w:b/>
+              </w:rPr>
+              <w:t>Исп.</w:t>
+            </w:r>
+          </w:p>
+        </w:tc>
+        <w:tc>
+          <w:tcPr>
+            <w:tcW w:w="1842" w:type="dxa"/>
+            <w:shd w:val="clear" w:color="auto" w:fill="D9D9D9" w:themeFill="background1" w:themeFillShade="D9"/>
+          </w:tcPr>
+          <w:p>
+            <w:pPr>
+              <w:jc w:val="center"/>
+              <w:rPr>
+                <w:b/>
+              </w:rPr>
+            </w:pPr>
+            <w:r>
+              <w:rPr>
+                <w:b/>
+              </w:rPr>
+              <w:t>Тип значения</w:t>
+            </w:r>
+          </w:p>
+        </w:tc>
+        <w:tc>
+          <w:tcPr>
+            <w:tcW w:w="3686" w:type="dxa"/>
+            <w:shd w:val="clear" w:color="auto" w:fill="D9D9D9" w:themeFill="background1" w:themeFillShade="D9"/>
+          </w:tcPr>
+          <w:p>
+            <w:pPr>
+              <w:rPr>
+                <w:b/>
+              </w:rPr>
+            </w:pPr>
+            <w:r>
+              <w:rPr>
+                <w:b/>
+              </w:rPr>
+              <w:t>Описание</w:t>
+            </w:r>
+          </w:p>
+        </w:tc>
+        <w:tc>
+          <w:tcPr>
+            <w:tcW w:w="2693" w:type="dxa"/>
+            <w:shd w:val="clear" w:color="auto" w:fill="D9D9D9" w:themeFill="background1" w:themeFillShade="D9"/>
+          </w:tcPr>
+          <w:p>
+            <w:pPr>
+              <w:rPr>
+                <w:b/>
+              </w:rPr>
+            </w:pPr>
+            <w:r>
+              <w:rPr>
+                <w:b/>
+              </w:rPr>
+              <w:t>Комментарий</w:t>
+            </w:r>
+          </w:p>
+        </w:tc>
+      </w:tr>
+      <w:tr>
+        <w:trPr>
+          <w:cantSplit/>
+        </w:trPr>
+        <w:tc>
+          <w:tcPr>
+            <w:tcW w:w="1844" w:type="dxa"/>
+          </w:tcPr>
+          <w:p>
+            <w:pPr>
+              <w:ind w:left="34"/>
+              <w:rPr>
+                <w:lang w:val="en-US"/>
+              </w:rPr>
+            </w:pPr>
+            <w:r>
+              <w:rPr>
+                <w:lang w:val="en-US"/>
+              </w:rPr>
+              <w:t>DeliveryType</w:t>
+            </w:r>
+          </w:p>
+        </w:tc>
+        <w:tc>
+          <w:tcPr>
+            <w:tcW w:w="709" w:type="dxa"/>
+          </w:tcPr>
+          <w:p>
+            <w:pPr>
+              <w:jc w:val="center"/>
+              <w:rPr>
+                <w:lang w:val="en-US"/>
+              </w:rPr>
+            </w:pPr>
+            <w:r>
+              <w:rPr>
+                <w:lang w:val="en-US"/>
+              </w:rPr>
+              <w:t>NA</w:t>
+            </w:r>
+          </w:p>
+        </w:tc>
+        <w:tc>
+          <w:tcPr>
+            <w:tcW w:w="1842" w:type="dxa"/>
+          </w:tcPr>
+          <w:p>
+            <w:pPr>
+              <w:jc w:val="center"/>
+              <w:rPr>
+                <w:lang w:val="en-US"/>
+              </w:rPr>
+            </w:pPr>
+            <w:r>
+              <w:rPr>
+                <w:lang w:val="en-US"/>
+              </w:rPr>
+              <w:t>INT</w:t>
+            </w:r>
+          </w:p>
+        </w:tc>
+        <w:tc>
+          <w:tcPr>
+            <w:tcW w:w="3686" w:type="dxa"/>
+          </w:tcPr>
+          <w:p>
+            <w:r>
+              <w:t>Способ доставки</w:t>
+            </w:r>
+          </w:p>
+        </w:tc>
+        <w:tc>
+          <w:tcPr>
+            <w:tcW w:w="2693" w:type="dxa"/>
+          </w:tcPr>
+          <w:p>
+            <w:r>
+              <w:t xml:space="preserve">См. справочник </w:t>
+            </w:r>
+            <w:r>
+              <w:rPr>
+                <w:rStyle w:val="af0"/>
+              </w:rPr>
+              <w:t>«</w:t>
+            </w:r>
+            <w:r>
+              <w:rPr>
+                <w:rStyle w:val="af0"/>
+              </w:rPr>
+              <w:fldChar w:fldCharType="begin"/>
+            </w:r>
+            <w:r>
+              <w:rPr>
+                <w:rStyle w:val="af0"/>
+              </w:rPr>
+              <w:instrText xml:space="preserve"> REF _Ref477460735 \h </w:instrText>
+            </w:r>
+            <w:r>
+              <w:rPr>
+                <w:rStyle w:val="af0"/>
+              </w:rPr>
+              <w:instrText xml:space="preserve"> \* MERGEFORMAT </w:instrText>
+            </w:r>
+            <w:r>
+              <w:rPr>
+                <w:rStyle w:val="af0"/>
+              </w:rPr>
+            </w:r>
+            <w:r>
+              <w:rPr>
+                <w:rStyle w:val="af0"/>
+              </w:rPr>
+              <w:fldChar w:fldCharType="separate"/>
+            </w:r>
+            <w:r>
+              <w:rPr>
+                <w:rStyle w:val="af0"/>
+              </w:rPr>
+              <w:t>Способы доставки</w:t>
+            </w:r>
+            <w:r>
+              <w:rPr>
+                <w:rStyle w:val="af0"/>
+              </w:rPr>
+              <w:fldChar w:fldCharType="end"/>
+            </w:r>
+            <w:r>
+              <w:rPr>
+                <w:rStyle w:val="af0"/>
+              </w:rPr>
+              <w:t>»</w:t>
+            </w:r>
+          </w:p>
+        </w:tc>
+      </w:tr>
+      <w:tr>
+        <w:trPr>
+          <w:cantSplit/>
+        </w:trPr>
+        <w:tc>
+          <w:tcPr>
+            <w:tcW w:w="1844" w:type="dxa"/>
+          </w:tcPr>
+          <w:p>
+            <w:pPr>
+              <w:ind w:left="34"/>
+            </w:pPr>
+            <w:r>
+              <w:rPr>
+                <w:lang w:val="en-US"/>
+              </w:rPr>
+              <w:t>Route</w:t>
+            </w:r>
+          </w:p>
+        </w:tc>
+        <w:tc>
+          <w:tcPr>
+            <w:tcW w:w="709" w:type="dxa"/>
+          </w:tcPr>
+          <w:p>
+            <w:pPr>
+              <w:jc w:val="center"/>
+              <w:rPr>
+                <w:lang w:val="en-US"/>
+              </w:rPr>
+            </w:pPr>
+            <w:r>
+              <w:rPr>
+                <w:lang w:val="en-US"/>
+              </w:rPr>
+              <w:t>NE</w:t>
+            </w:r>
+          </w:p>
+        </w:tc>
+        <w:tc>
+          <w:tcPr>
+            <w:tcW w:w="1842" w:type="dxa"/>
+          </w:tcPr>
+          <w:p>
+            <w:pPr>
+              <w:jc w:val="center"/>
+              <w:rPr>
+                <w:lang w:val="en-US"/>
+              </w:rPr>
+            </w:pPr>
+            <w:r>
+              <w:rPr>
+                <w:rStyle w:val="af0"/>
+              </w:rPr>
+              <w:fldChar w:fldCharType="begin"/>
+            </w:r>
+            <w:r>
+              <w:rPr>
+                <w:rStyle w:val="af0"/>
+              </w:rPr>
+              <w:instrText xml:space="preserve"> REF _Ref476948219 \h </w:instrText>
+            </w:r>
+            <w:r>
+              <w:rPr>
+                <w:rStyle w:val="af0"/>
+              </w:rPr>
+              <w:instrText xml:space="preserve"> \* MERGEFORMAT </w:instrText>
+            </w:r>
+            <w:r>
+              <w:rPr>
+                <w:rStyle w:val="af0"/>
+              </w:rPr>
+            </w:r>
+            <w:r>
+              <w:rPr>
+                <w:rStyle w:val="af0"/>
+              </w:rPr>
+              <w:fldChar w:fldCharType="separate"/>
+            </w:r>
+            <w:r>
+              <w:rPr>
+                <w:rStyle w:val="af0"/>
+              </w:rPr>
+              <w:t>Route</w:t>
+            </w:r>
+            <w:r>
+              <w:rPr>
+                <w:rStyle w:val="af0"/>
+              </w:rPr>
+              <w:fldChar w:fldCharType="end"/>
+            </w:r>
+          </w:p>
+        </w:tc>
+        <w:tc>
+          <w:tcPr>
+            <w:tcW w:w="3686" w:type="dxa"/>
+          </w:tcPr>
+          <w:p>
+            <w:r>
+              <w:t>Маршрут доставки</w:t>
+            </w:r>
+          </w:p>
+        </w:tc>
+        <w:tc>
+          <w:tcPr>
+            <w:tcW w:w="2693" w:type="dxa"/>
+          </w:tcPr>
+          <w:p/>
+        </w:tc>
+      </w:tr>
+      <w:tr>
+        <w:trPr>
+          <w:cantSplit/>
+        </w:trPr>
+        <w:tc>
+          <w:tcPr>
+            <w:tcW w:w="1844" w:type="dxa"/>
+          </w:tcPr>
+          <w:p>
+            <w:pPr>
+              <w:ind w:left="34"/>
+              <w:rPr>
+                <w:lang w:val="en-US"/>
+              </w:rPr>
+            </w:pPr>
+            <w:r>
+              <w:rPr>
+                <w:lang w:val="en-US"/>
+              </w:rPr>
+              <w:t>RouteDate</w:t>
+            </w:r>
+          </w:p>
+        </w:tc>
+        <w:tc>
+          <w:tcPr>
+            <w:tcW w:w="709" w:type="dxa"/>
+          </w:tcPr>
+          <w:p>
+            <w:pPr>
+              <w:jc w:val="center"/>
+              <w:rPr>
+                <w:lang w:val="en-US"/>
+              </w:rPr>
+            </w:pPr>
+            <w:r>
+              <w:rPr>
+                <w:lang w:val="en-US"/>
+              </w:rPr>
+              <w:t>NA</w:t>
+            </w:r>
+          </w:p>
+        </w:tc>
+        <w:tc>
+          <w:tcPr>
+            <w:tcW w:w="1842" w:type="dxa"/>
+          </w:tcPr>
+          <w:p>
+            <w:pPr>
+              <w:jc w:val="center"/>
+              <w:rPr>
+                <w:lang w:val="en-US"/>
+              </w:rPr>
+            </w:pPr>
+            <w:r>
+              <w:rPr>
+                <w:lang w:val="en-US"/>
+              </w:rPr>
+              <w:t>DATE</w:t>
+            </w:r>
+          </w:p>
+        </w:tc>
+        <w:tc>
+          <w:tcPr>
+            <w:tcW w:w="3686" w:type="dxa"/>
+          </w:tcPr>
+          <w:p>
+            <w:r>
+              <w:t>Дата отгрузки по маршруту</w:t>
+            </w:r>
+          </w:p>
+        </w:tc>
+        <w:tc>
+          <w:tcPr>
+            <w:tcW w:w="2693" w:type="dxa"/>
+          </w:tcPr>
+          <w:p/>
+        </w:tc>
+      </w:tr>
+      <w:tr>
+        <w:trPr>
+          <w:cantSplit/>
+        </w:trPr>
+        <w:tc>
+          <w:tcPr>
+            <w:tcW w:w="1844" w:type="dxa"/>
+          </w:tcPr>
+          <w:p>
+            <w:pPr>
+              <w:ind w:left="34"/>
+              <w:rPr>
+                <w:lang w:val="en-US"/>
+              </w:rPr>
+            </w:pPr>
+            <w:r>
+              <w:rPr>
+                <w:lang w:val="en-US"/>
+              </w:rPr>
+              <w:t>Direction</w:t>
+            </w:r>
+          </w:p>
+        </w:tc>
+        <w:tc>
+          <w:tcPr>
+            <w:tcW w:w="709" w:type="dxa"/>
+          </w:tcPr>
+          <w:p>
+            <w:pPr>
+              <w:jc w:val="center"/>
+              <w:rPr>
+                <w:lang w:val="en-US"/>
+              </w:rPr>
+            </w:pPr>
+            <w:r>
+              <w:rPr>
+                <w:lang w:val="en-US"/>
+              </w:rPr>
+              <w:t>NA</w:t>
+            </w:r>
+          </w:p>
+        </w:tc>
+        <w:tc>
+          <w:tcPr>
+            <w:tcW w:w="1842" w:type="dxa"/>
+          </w:tcPr>
+          <w:p>
+            <w:pPr>
+              <w:jc w:val="center"/>
+              <w:rPr>
+                <w:rStyle w:val="af0"/>
+                <w:u w:val="none"/>
+                <w:lang w:val="en-US"/>
+              </w:rPr>
+            </w:pPr>
+            <w:r>
+              <w:rPr>
+                <w:rStyle w:val="af0"/>
+                <w:u w:val="none"/>
+                <w:lang w:val="en-US"/>
+              </w:rPr>
+              <w:t>STR</w:t>
+            </w:r>
+          </w:p>
+        </w:tc>
+        <w:tc>
+          <w:tcPr>
+            <w:tcW w:w="3686" w:type="dxa"/>
+          </w:tcPr>
+          <w:p>
+            <w:r>
+              <w:t>Направление доставки</w:t>
+            </w:r>
+          </w:p>
+        </w:tc>
+        <w:tc>
+          <w:tcPr>
+            <w:tcW w:w="2693" w:type="dxa"/>
+          </w:tcPr>
+          <w:p>
+            <w:pPr>
+              <w:rPr>
+                <w:lang w:val="en-US"/>
+              </w:rPr>
+            </w:pPr>
+          </w:p>
+        </w:tc>
+      </w:tr>
+      <w:tr>
+        <w:trPr>
+          <w:cantSplit/>
+        </w:trPr>
+        <w:tc>
+          <w:tcPr>
+            <w:tcW w:w="1844" w:type="dxa"/>
+          </w:tcPr>
+          <w:p>
+            <w:pPr>
+              <w:ind w:left="34"/>
+              <w:rPr>
+                <w:lang w:val="en-US"/>
+              </w:rPr>
+            </w:pPr>
+            <w:r>
+              <w:rPr>
+                <w:lang w:val="en-US"/>
+              </w:rPr>
+              <w:t>Client</w:t>
+            </w:r>
+          </w:p>
+        </w:tc>
+        <w:tc>
+          <w:tcPr>
+            <w:tcW w:w="709" w:type="dxa"/>
+          </w:tcPr>
+          <w:p>
+            <w:pPr>
+              <w:jc w:val="center"/>
+              <w:rPr>
+                <w:lang w:val="en-US"/>
+              </w:rPr>
+            </w:pPr>
+            <w:r>
+              <w:rPr>
+                <w:lang w:val="en-US"/>
+              </w:rPr>
+              <w:t>NE</w:t>
+            </w:r>
+          </w:p>
+        </w:tc>
+        <w:tc>
+          <w:tcPr>
+            <w:tcW w:w="1842" w:type="dxa"/>
+          </w:tcPr>
+          <w:p>
+            <w:pPr>
+              <w:jc w:val="center"/>
+              <w:rPr>
+                <w:lang w:val="en-US"/>
+              </w:rPr>
+            </w:pPr>
+            <w:r>
+              <w:rPr>
+                <w:rStyle w:val="af0"/>
+              </w:rPr>
+              <w:fldChar w:fldCharType="begin"/>
+            </w:r>
+            <w:r>
+              <w:rPr>
+                <w:rStyle w:val="af0"/>
+              </w:rPr>
+              <w:instrText xml:space="preserve"> REF _Ref477460760 \h </w:instrText>
+            </w:r>
+            <w:r>
+              <w:rPr>
+                <w:rStyle w:val="af0"/>
+              </w:rPr>
+              <w:instrText xml:space="preserve"> \* MERGEFORMAT </w:instrText>
+            </w:r>
+            <w:r>
+              <w:rPr>
+                <w:rStyle w:val="af0"/>
+              </w:rPr>
+            </w:r>
+            <w:r>
+              <w:rPr>
+                <w:rStyle w:val="af0"/>
+              </w:rPr>
+              <w:fldChar w:fldCharType="separate"/>
+            </w:r>
+            <w:r>
+              <w:rPr>
+                <w:rStyle w:val="af0"/>
+              </w:rPr>
+              <w:t>Client</w:t>
+            </w:r>
+            <w:r>
+              <w:rPr>
+                <w:rStyle w:val="af0"/>
+              </w:rPr>
+              <w:fldChar w:fldCharType="end"/>
+            </w:r>
+          </w:p>
+        </w:tc>
+        <w:tc>
+          <w:tcPr>
+            <w:tcW w:w="3686" w:type="dxa"/>
+          </w:tcPr>
+          <w:p>
+            <w:r>
+              <w:t>Получатель заказа</w:t>
+            </w:r>
+          </w:p>
+        </w:tc>
+        <w:tc>
+          <w:tcPr>
+            <w:tcW w:w="2693" w:type="dxa"/>
+          </w:tcPr>
+          <w:p/>
+        </w:tc>
+      </w:tr>
+      <w:tr>
+        <w:trPr>
+          <w:cantSplit/>
+        </w:trPr>
+        <w:tc>
+          <w:tcPr>
+            <w:tcW w:w="1844" w:type="dxa"/>
+          </w:tcPr>
+          <w:p>
+            <w:pPr>
+              <w:ind w:left="34"/>
+              <w:rPr>
+                <w:lang w:val="en-US"/>
+              </w:rPr>
+            </w:pPr>
+            <w:r>
+              <w:rPr>
+                <w:lang w:val="en-US"/>
+              </w:rPr>
+              <w:t>Contractor</w:t>
+            </w:r>
+          </w:p>
+        </w:tc>
+        <w:tc>
+          <w:tcPr>
+            <w:tcW w:w="709" w:type="dxa"/>
+          </w:tcPr>
+          <w:p>
+            <w:pPr>
+              <w:jc w:val="center"/>
+              <w:rPr>
+                <w:lang w:val="en-US"/>
+              </w:rPr>
+            </w:pPr>
+            <w:r>
+              <w:rPr>
+                <w:lang w:val="en-US"/>
+              </w:rPr>
+              <w:t>NE</w:t>
+            </w:r>
+          </w:p>
+        </w:tc>
+        <w:tc>
+          <w:tcPr>
+            <w:tcW w:w="1842" w:type="dxa"/>
+          </w:tcPr>
+          <w:p>
+            <w:pPr>
+              <w:jc w:val="center"/>
+              <w:rPr>
+                <w:lang w:val="en-US"/>
+              </w:rPr>
+            </w:pPr>
+            <w:r>
+              <w:rPr>
+                <w:rStyle w:val="af0"/>
+              </w:rPr>
+              <w:fldChar w:fldCharType="begin"/>
+            </w:r>
+            <w:r>
+              <w:rPr>
+                <w:rStyle w:val="af0"/>
+              </w:rPr>
+              <w:instrText xml:space="preserve"> REF _Ref476948044 \h </w:instrText>
+            </w:r>
+            <w:r>
+              <w:rPr>
+                <w:rStyle w:val="af0"/>
+              </w:rPr>
+              <w:instrText xml:space="preserve"> \* MERGEFORMAT </w:instrText>
+            </w:r>
+            <w:r>
+              <w:rPr>
+                <w:rStyle w:val="af0"/>
+              </w:rPr>
+            </w:r>
+            <w:r>
+              <w:rPr>
+                <w:rStyle w:val="af0"/>
+              </w:rPr>
+              <w:fldChar w:fldCharType="separate"/>
+            </w:r>
+            <w:r>
+              <w:rPr>
+                <w:rStyle w:val="af0"/>
+              </w:rPr>
+              <w:t>Contractor</w:t>
+            </w:r>
+            <w:r>
+              <w:rPr>
+                <w:rStyle w:val="af0"/>
+              </w:rPr>
+              <w:fldChar w:fldCharType="end"/>
+            </w:r>
+          </w:p>
+        </w:tc>
+        <w:tc>
+          <w:tcPr>
+            <w:tcW w:w="3686" w:type="dxa"/>
+          </w:tcPr>
+          <w:p>
+            <w:r>
+              <w:t>Контрагент -  грузополучатель</w:t>
+            </w:r>
+          </w:p>
+        </w:tc>
+        <w:tc>
+          <w:tcPr>
+            <w:tcW w:w="2693" w:type="dxa"/>
+          </w:tcPr>
+          <w:p/>
+        </w:tc>
+      </w:tr>
+      <w:tr>
+        <w:trPr>
+          <w:cantSplit/>
+        </w:trPr>
+        <w:tc>
+          <w:tcPr>
+            <w:tcW w:w="1844" w:type="dxa"/>
+          </w:tcPr>
+          <w:p>
+            <w:pPr>
+              <w:ind w:left="34"/>
+            </w:pPr>
+            <w:r>
+              <w:rPr>
+                <w:lang w:val="en-US"/>
+              </w:rPr>
+              <w:t>Address</w:t>
+            </w:r>
+          </w:p>
+        </w:tc>
+        <w:tc>
+          <w:tcPr>
+            <w:tcW w:w="709" w:type="dxa"/>
+          </w:tcPr>
+          <w:p>
+            <w:pPr>
+              <w:jc w:val="center"/>
+              <w:rPr>
+                <w:lang w:val="en-US"/>
+              </w:rPr>
+            </w:pPr>
+            <w:r>
+              <w:rPr>
+                <w:lang w:val="en-US"/>
+              </w:rPr>
+              <w:t>NE</w:t>
+            </w:r>
+          </w:p>
+        </w:tc>
+        <w:tc>
+          <w:tcPr>
+            <w:tcW w:w="1842" w:type="dxa"/>
+          </w:tcPr>
+          <w:p>
+            <w:pPr>
+              <w:jc w:val="center"/>
+              <w:rPr>
+                <w:u w:val="single"/>
+                <w:lang w:val="en-US"/>
+              </w:rPr>
+            </w:pPr>
+            <w:r>
+              <w:rPr>
+                <w:rStyle w:val="af0"/>
+              </w:rPr>
+              <w:fldChar w:fldCharType="begin"/>
+            </w:r>
+            <w:r>
+              <w:rPr>
+                <w:u w:val="single"/>
+                <w:lang w:val="en-US"/>
+              </w:rPr>
+              <w:instrText xml:space="preserve"> REF _Ref506551683 \h </w:instrText>
+            </w:r>
+            <w:r>
+              <w:rPr>
+                <w:rStyle w:val="af0"/>
+              </w:rPr>
+            </w:r>
+            <w:r>
+              <w:rPr>
+                <w:rStyle w:val="af0"/>
+              </w:rPr>
+              <w:fldChar w:fldCharType="separate"/>
+            </w:r>
+            <w:r>
+              <w:rPr>
+                <w:u w:val="single"/>
+                <w:lang w:val="en-US"/>
+              </w:rPr>
+              <w:t>Address</w:t>
+            </w:r>
+            <w:r>
+              <w:rPr>
+                <w:rStyle w:val="af0"/>
+              </w:rPr>
+              <w:fldChar w:fldCharType="end"/>
+            </w:r>
+          </w:p>
+        </w:tc>
+        <w:tc>
+          <w:tcPr>
+            <w:tcW w:w="3686" w:type="dxa"/>
+          </w:tcPr>
+          <w:p>
+            <w:r>
+              <w:t>Адрес доставки</w:t>
+            </w:r>
+          </w:p>
+        </w:tc>
+        <w:tc>
+          <w:tcPr>
+            <w:tcW w:w="2693" w:type="dxa"/>
+          </w:tcPr>
+          <w:p/>
+        </w:tc>
+      </w:tr>
+      <w:tr>
+        <w:trPr>
+          <w:cantSplit/>
+        </w:trPr>
+        <w:tc>
+          <w:tcPr>
+            <w:tcW w:w="1844" w:type="dxa"/>
+          </w:tcPr>
+          <w:p>
+            <w:pPr>
+              <w:ind w:left="34"/>
+              <w:rPr>
+                <w:lang w:val="en-US"/>
+              </w:rPr>
+            </w:pPr>
+            <w:r>
+              <w:rPr>
+                <w:lang w:val="en-US"/>
+              </w:rPr>
+              <w:t>Comment</w:t>
+            </w:r>
+          </w:p>
+        </w:tc>
+        <w:tc>
+          <w:tcPr>
+            <w:tcW w:w="709" w:type="dxa"/>
+          </w:tcPr>
+          <w:p>
+            <w:pPr>
+              <w:jc w:val="center"/>
+              <w:rPr>
+                <w:lang w:val="en-US"/>
+              </w:rPr>
+            </w:pPr>
+            <w:r>
+              <w:rPr>
+                <w:lang w:val="en-US"/>
+              </w:rPr>
+              <w:t>NA</w:t>
+            </w:r>
+          </w:p>
+        </w:tc>
+        <w:tc>
+          <w:tcPr>
+            <w:tcW w:w="1842" w:type="dxa"/>
+          </w:tcPr>
+          <w:p>
+            <w:pPr>
+              <w:jc w:val="center"/>
+              <w:rPr>
+                <w:lang w:val="en-US"/>
+              </w:rPr>
+            </w:pPr>
+            <w:r>
+              <w:rPr>
+                <w:lang w:val="en-US"/>
+              </w:rPr>
+              <w:t>STR</w:t>
+            </w:r>
+          </w:p>
+        </w:tc>
+        <w:tc>
+          <w:tcPr>
+            <w:tcW w:w="3686" w:type="dxa"/>
+          </w:tcPr>
+          <w:p>
+            <w:r>
+              <w:t>Комментарий</w:t>
+            </w:r>
+          </w:p>
+        </w:tc>
+        <w:tc>
+          <w:tcPr>
+            <w:tcW w:w="2693" w:type="dxa"/>
+          </w:tcPr>
+          <w:p/>
+        </w:tc>
+      </w:tr>
+      <w:tr>
+        <w:trPr>
+          <w:cantSplit/>
+        </w:trPr>
+        <w:tc>
+          <w:tcPr>
+            <w:tcW w:w="1844" w:type="dxa"/>
+          </w:tcPr>
+          <w:p>
+            <w:pPr>
+              <w:ind w:left="34"/>
+            </w:pPr>
+            <w:r>
+              <w:rPr>
+                <w:lang w:val="en-US"/>
+              </w:rPr>
+              <w:t>Delivery</w:t>
+            </w:r>
+          </w:p>
+        </w:tc>
+        <w:tc>
+          <w:tcPr>
+            <w:tcW w:w="709" w:type="dxa"/>
+          </w:tcPr>
+          <w:p>
+            <w:pPr>
+              <w:jc w:val="center"/>
+              <w:rPr>
+                <w:lang w:val="en-US"/>
+              </w:rPr>
+            </w:pPr>
+            <w:r>
+              <w:rPr>
+                <w:lang w:val="en-US"/>
+              </w:rPr>
+              <w:t>NA</w:t>
+            </w:r>
+          </w:p>
+        </w:tc>
+        <w:tc>
+          <w:tcPr>
+            <w:tcW w:w="1842" w:type="dxa"/>
+          </w:tcPr>
+          <w:p>
+            <w:pPr>
+              <w:jc w:val="center"/>
+              <w:rPr>
+                <w:lang w:val="en-US"/>
+              </w:rPr>
+            </w:pPr>
+            <w:r>
+              <w:rPr>
+                <w:lang w:val="en-US"/>
+              </w:rPr>
+              <w:t>STR</w:t>
+            </w:r>
+          </w:p>
+        </w:tc>
+        <w:tc>
+          <w:tcPr>
+            <w:tcW w:w="3686" w:type="dxa"/>
+          </w:tcPr>
+          <w:p>
+            <w:pPr>
+              <w:rPr>
+                <w:lang w:val="en-US"/>
+              </w:rPr>
+            </w:pPr>
+            <w:r>
+              <w:t>Транспортная компания</w:t>
+            </w:r>
+          </w:p>
+        </w:tc>
+        <w:tc>
+          <w:tcPr>
+            <w:tcW w:w="2693" w:type="dxa"/>
+          </w:tcPr>
+          <w:p/>
+        </w:tc>
+      </w:tr>
+    </w:tbl>
+    <w:p>
+      <w:pPr>
+        <w:pStyle w:val="3"/>
+      </w:pPr>
+      <w:bookmarkStart w:id="85" w:name="_Ref477460919"/>
+      <w:bookmarkEnd w:id="80"/>
+      <w:r>
+        <w:rPr>
+          <w:lang w:val="en-US"/>
+        </w:rPr>
+        <w:t>DeliveryOptions</w:t>
+      </w:r>
       <w:bookmarkEnd w:id="85"/>
     </w:p>
     <w:tbl>
@@ -31689,13 +32725,9 @@
         <w:gridCol w:w="2693"/>
       </w:tblGrid>
       <w:tr>
-        <w:trPr>
-          <w:cantSplit/>
-        </w:trPr>
         <w:tc>
           <w:tcPr>
             <w:tcW w:w="1844" w:type="dxa"/>
-            <w:shd w:val="clear" w:color="auto" w:fill="D9D9D9" w:themeFill="background1" w:themeFillShade="D9"/>
           </w:tcPr>
           <w:p>
             <w:pPr>
@@ -31715,7 +32747,6 @@
         <w:tc>
           <w:tcPr>
             <w:tcW w:w="709" w:type="dxa"/>
-            <w:shd w:val="clear" w:color="auto" w:fill="D9D9D9" w:themeFill="background1" w:themeFillShade="D9"/>
           </w:tcPr>
           <w:p>
             <w:pPr>
@@ -31735,7 +32766,6 @@
         <w:tc>
           <w:tcPr>
             <w:tcW w:w="1842" w:type="dxa"/>
-            <w:shd w:val="clear" w:color="auto" w:fill="D9D9D9" w:themeFill="background1" w:themeFillShade="D9"/>
           </w:tcPr>
           <w:p>
             <w:pPr>
@@ -31755,7 +32785,6 @@
         <w:tc>
           <w:tcPr>
             <w:tcW w:w="3686" w:type="dxa"/>
-            <w:shd w:val="clear" w:color="auto" w:fill="D9D9D9" w:themeFill="background1" w:themeFillShade="D9"/>
           </w:tcPr>
           <w:p>
             <w:pPr>
@@ -31774,7 +32803,6 @@
         <w:tc>
           <w:tcPr>
             <w:tcW w:w="2693" w:type="dxa"/>
-            <w:shd w:val="clear" w:color="auto" w:fill="D9D9D9" w:themeFill="background1" w:themeFillShade="D9"/>
           </w:tcPr>
           <w:p>
             <w:pPr>
@@ -31792,9 +32820,6 @@
         </w:tc>
       </w:tr>
       <w:tr>
-        <w:trPr>
-          <w:cantSplit/>
-        </w:trPr>
         <w:tc>
           <w:tcPr>
             <w:tcW w:w="1844" w:type="dxa"/>
@@ -31806,12 +32831,6 @@
                 <w:lang w:val="en-US"/>
               </w:rPr>
             </w:pPr>
-            <w:r>
-              <w:rPr>
-                <w:lang w:val="en-US"/>
-              </w:rPr>
-              <w:t>DeliveryType</w:t>
-            </w:r>
           </w:p>
         </w:tc>
         <w:tc>
@@ -31825,12 +32844,6 @@
                 <w:lang w:val="en-US"/>
               </w:rPr>
             </w:pPr>
-            <w:r>
-              <w:rPr>
-                <w:lang w:val="en-US"/>
-              </w:rPr>
-              <w:t>NA</w:t>
-            </w:r>
           </w:p>
         </w:tc>
         <w:tc>
@@ -31844,23 +32857,13 @@
                 <w:lang w:val="en-US"/>
               </w:rPr>
             </w:pPr>
-            <w:r>
-              <w:rPr>
-                <w:lang w:val="en-US"/>
-              </w:rPr>
-              <w:t>INT</w:t>
-            </w:r>
           </w:p>
         </w:tc>
         <w:tc>
           <w:tcPr>
             <w:tcW w:w="3686" w:type="dxa"/>
           </w:tcPr>
-          <w:p>
-            <w:r>
-              <w:t>Способ доставки</w:t>
-            </w:r>
-          </w:p>
+          <w:p/>
         </w:tc>
         <w:tc>
           <w:tcPr>
@@ -31868,68 +32871,12 @@
           </w:tcPr>
           <w:p>
             <w:r>
-              <w:t xml:space="preserve">См. справочник </w:t>
-            </w:r>
-            <w:r>
-              <w:rPr>
-                <w:rStyle w:val="af0"/>
-              </w:rPr>
-              <w:t>«</w:t>
-            </w:r>
-            <w:r>
-              <w:rPr>
-                <w:rStyle w:val="af0"/>
-              </w:rPr>
-              <w:fldChar w:fldCharType="begin"/>
-            </w:r>
-            <w:r>
-              <w:rPr>
-                <w:rStyle w:val="af0"/>
-              </w:rPr>
-              <w:instrText xml:space="preserve"> REF _Ref477460735 \h </w:instrText>
-            </w:r>
-            <w:r>
-              <w:rPr>
-                <w:rStyle w:val="af0"/>
-              </w:rPr>
-              <w:instrText xml:space="preserve"> \* MERGEFORMAT </w:instrText>
-            </w:r>
-            <w:r>
-              <w:rPr>
-                <w:rStyle w:val="af0"/>
-              </w:rPr>
-            </w:r>
-            <w:r>
-              <w:rPr>
-                <w:rStyle w:val="af0"/>
-              </w:rPr>
-              <w:fldChar w:fldCharType="separate"/>
-            </w:r>
-            <w:r>
-              <w:rPr>
-                <w:rStyle w:val="af0"/>
-              </w:rPr>
-              <w:t>Способы доставки</w:t>
-            </w:r>
-            <w:r>
-              <w:rPr>
-                <w:rStyle w:val="af0"/>
-              </w:rPr>
-              <w:fldChar w:fldCharType="end"/>
-            </w:r>
-            <w:r>
-              <w:rPr>
-                <w:rStyle w:val="af0"/>
-              </w:rPr>
-              <w:t>»</w:t>
-            </w:r>
-          </w:p>
-        </w:tc>
-      </w:tr>
-      <w:tr>
-        <w:trPr>
-          <w:cantSplit/>
-        </w:trPr>
+              <w:t>Не используются</w:t>
+            </w:r>
+          </w:p>
+        </w:tc>
+      </w:tr>
+      <w:tr>
         <w:tc>
           <w:tcPr>
             <w:tcW w:w="1844" w:type="dxa"/>
@@ -31937,13 +32884,10 @@
           <w:p>
             <w:pPr>
               <w:ind w:left="34"/>
-            </w:pPr>
-            <w:r>
-              <w:rPr>
-                <w:lang w:val="en-US"/>
-              </w:rPr>
-              <w:t>Route</w:t>
-            </w:r>
+              <w:rPr>
+                <w:lang w:val="en-US"/>
+              </w:rPr>
+            </w:pPr>
           </w:p>
         </w:tc>
         <w:tc>
@@ -31957,12 +32901,6 @@
                 <w:lang w:val="en-US"/>
               </w:rPr>
             </w:pPr>
-            <w:r>
-              <w:rPr>
-                <w:lang w:val="en-US"/>
-              </w:rPr>
-              <w:t>NE</w:t>
-            </w:r>
           </w:p>
         </w:tc>
         <w:tc>
@@ -31976,58 +32914,13 @@
                 <w:lang w:val="en-US"/>
               </w:rPr>
             </w:pPr>
-            <w:r>
-              <w:rPr>
-                <w:rStyle w:val="af0"/>
-              </w:rPr>
-              <w:fldChar w:fldCharType="begin"/>
-            </w:r>
-            <w:r>
-              <w:rPr>
-                <w:rStyle w:val="af0"/>
-              </w:rPr>
-              <w:instrText xml:space="preserve"> REF _Ref476948219 \h </w:instrText>
-            </w:r>
-            <w:r>
-              <w:rPr>
-                <w:rStyle w:val="af0"/>
-              </w:rPr>
-              <w:instrText xml:space="preserve"> \* MERGEFORMAT </w:instrText>
-            </w:r>
-            <w:r>
-              <w:rPr>
-                <w:rStyle w:val="af0"/>
-              </w:rPr>
-            </w:r>
-            <w:r>
-              <w:rPr>
-                <w:rStyle w:val="af0"/>
-              </w:rPr>
-              <w:fldChar w:fldCharType="separate"/>
-            </w:r>
-            <w:r>
-              <w:rPr>
-                <w:rStyle w:val="af0"/>
-              </w:rPr>
-              <w:t>Route</w:t>
-            </w:r>
-            <w:r>
-              <w:rPr>
-                <w:rStyle w:val="af0"/>
-              </w:rPr>
-              <w:fldChar w:fldCharType="end"/>
-            </w:r>
           </w:p>
         </w:tc>
         <w:tc>
           <w:tcPr>
             <w:tcW w:w="3686" w:type="dxa"/>
           </w:tcPr>
-          <w:p>
-            <w:r>
-              <w:t>Маршрут доставки</w:t>
-            </w:r>
-          </w:p>
+          <w:p/>
         </w:tc>
         <w:tc>
           <w:tcPr>
@@ -32037,9 +32930,6 @@
         </w:tc>
       </w:tr>
       <w:tr>
-        <w:trPr>
-          <w:cantSplit/>
-        </w:trPr>
         <w:tc>
           <w:tcPr>
             <w:tcW w:w="1844" w:type="dxa"/>
@@ -32051,12 +32941,6 @@
                 <w:lang w:val="en-US"/>
               </w:rPr>
             </w:pPr>
-            <w:r>
-              <w:rPr>
-                <w:lang w:val="en-US"/>
-              </w:rPr>
-              <w:t>RouteDate</w:t>
-            </w:r>
           </w:p>
         </w:tc>
         <w:tc>
@@ -32070,12 +32954,6 @@
                 <w:lang w:val="en-US"/>
               </w:rPr>
             </w:pPr>
-            <w:r>
-              <w:rPr>
-                <w:lang w:val="en-US"/>
-              </w:rPr>
-              <w:t>NA</w:t>
-            </w:r>
           </w:p>
         </w:tc>
         <w:tc>
@@ -32089,602 +32967,13 @@
                 <w:lang w:val="en-US"/>
               </w:rPr>
             </w:pPr>
-            <w:r>
-              <w:rPr>
-                <w:lang w:val="en-US"/>
-              </w:rPr>
-              <w:t>DATE</w:t>
-            </w:r>
           </w:p>
         </w:tc>
         <w:tc>
           <w:tcPr>
             <w:tcW w:w="3686" w:type="dxa"/>
           </w:tcPr>
-          <w:p>
-            <w:r>
-              <w:t>Дата отгрузки по маршруту</w:t>
-            </w:r>
-          </w:p>
-        </w:tc>
-        <w:tc>
-          <w:tcPr>
-            <w:tcW w:w="2693" w:type="dxa"/>
-          </w:tcPr>
           <w:p/>
-        </w:tc>
-      </w:tr>
-      <w:tr>
-        <w:trPr>
-          <w:cantSplit/>
-        </w:trPr>
-        <w:tc>
-          <w:tcPr>
-            <w:tcW w:w="1844" w:type="dxa"/>
-          </w:tcPr>
-          <w:p>
-            <w:pPr>
-              <w:ind w:left="34"/>
-              <w:rPr>
-                <w:lang w:val="en-US"/>
-              </w:rPr>
-            </w:pPr>
-            <w:r>
-              <w:rPr>
-                <w:lang w:val="en-US"/>
-              </w:rPr>
-              <w:t>Direction</w:t>
-            </w:r>
-          </w:p>
-        </w:tc>
-        <w:tc>
-          <w:tcPr>
-            <w:tcW w:w="709" w:type="dxa"/>
-          </w:tcPr>
-          <w:p>
-            <w:pPr>
-              <w:jc w:val="center"/>
-              <w:rPr>
-                <w:lang w:val="en-US"/>
-              </w:rPr>
-            </w:pPr>
-            <w:r>
-              <w:rPr>
-                <w:lang w:val="en-US"/>
-              </w:rPr>
-              <w:t>NA</w:t>
-            </w:r>
-          </w:p>
-        </w:tc>
-        <w:tc>
-          <w:tcPr>
-            <w:tcW w:w="1842" w:type="dxa"/>
-          </w:tcPr>
-          <w:p>
-            <w:pPr>
-              <w:jc w:val="center"/>
-              <w:rPr>
-                <w:rStyle w:val="af0"/>
-                <w:u w:val="none"/>
-                <w:lang w:val="en-US"/>
-              </w:rPr>
-            </w:pPr>
-            <w:r>
-              <w:rPr>
-                <w:rStyle w:val="af0"/>
-                <w:u w:val="none"/>
-                <w:lang w:val="en-US"/>
-              </w:rPr>
-              <w:t>STR</w:t>
-            </w:r>
-          </w:p>
-        </w:tc>
-        <w:tc>
-          <w:tcPr>
-            <w:tcW w:w="3686" w:type="dxa"/>
-          </w:tcPr>
-          <w:p>
-            <w:r>
-              <w:t>Направление доставки</w:t>
-            </w:r>
-          </w:p>
-        </w:tc>
-        <w:tc>
-          <w:tcPr>
-            <w:tcW w:w="2693" w:type="dxa"/>
-          </w:tcPr>
-          <w:p>
-            <w:pPr>
-              <w:rPr>
-                <w:lang w:val="en-US"/>
-              </w:rPr>
-            </w:pPr>
-          </w:p>
-        </w:tc>
-      </w:tr>
-      <w:tr>
-        <w:trPr>
-          <w:cantSplit/>
-        </w:trPr>
-        <w:tc>
-          <w:tcPr>
-            <w:tcW w:w="1844" w:type="dxa"/>
-          </w:tcPr>
-          <w:p>
-            <w:pPr>
-              <w:ind w:left="34"/>
-              <w:rPr>
-                <w:lang w:val="en-US"/>
-              </w:rPr>
-            </w:pPr>
-            <w:r>
-              <w:rPr>
-                <w:lang w:val="en-US"/>
-              </w:rPr>
-              <w:t>Client</w:t>
-            </w:r>
-          </w:p>
-        </w:tc>
-        <w:tc>
-          <w:tcPr>
-            <w:tcW w:w="709" w:type="dxa"/>
-          </w:tcPr>
-          <w:p>
-            <w:pPr>
-              <w:jc w:val="center"/>
-              <w:rPr>
-                <w:lang w:val="en-US"/>
-              </w:rPr>
-            </w:pPr>
-            <w:r>
-              <w:rPr>
-                <w:lang w:val="en-US"/>
-              </w:rPr>
-              <w:t>NE</w:t>
-            </w:r>
-          </w:p>
-        </w:tc>
-        <w:tc>
-          <w:tcPr>
-            <w:tcW w:w="1842" w:type="dxa"/>
-          </w:tcPr>
-          <w:p>
-            <w:pPr>
-              <w:jc w:val="center"/>
-              <w:rPr>
-                <w:lang w:val="en-US"/>
-              </w:rPr>
-            </w:pPr>
-            <w:r>
-              <w:rPr>
-                <w:rStyle w:val="af0"/>
-              </w:rPr>
-              <w:fldChar w:fldCharType="begin"/>
-            </w:r>
-            <w:r>
-              <w:rPr>
-                <w:rStyle w:val="af0"/>
-              </w:rPr>
-              <w:instrText xml:space="preserve"> REF _Ref477460760 \h </w:instrText>
-            </w:r>
-            <w:r>
-              <w:rPr>
-                <w:rStyle w:val="af0"/>
-              </w:rPr>
-              <w:instrText xml:space="preserve"> \* MERGEFORMAT </w:instrText>
-            </w:r>
-            <w:r>
-              <w:rPr>
-                <w:rStyle w:val="af0"/>
-              </w:rPr>
-            </w:r>
-            <w:r>
-              <w:rPr>
-                <w:rStyle w:val="af0"/>
-              </w:rPr>
-              <w:fldChar w:fldCharType="separate"/>
-            </w:r>
-            <w:r>
-              <w:rPr>
-                <w:rStyle w:val="af0"/>
-              </w:rPr>
-              <w:t>Client</w:t>
-            </w:r>
-            <w:r>
-              <w:rPr>
-                <w:rStyle w:val="af0"/>
-              </w:rPr>
-              <w:fldChar w:fldCharType="end"/>
-            </w:r>
-          </w:p>
-        </w:tc>
-        <w:tc>
-          <w:tcPr>
-            <w:tcW w:w="3686" w:type="dxa"/>
-          </w:tcPr>
-          <w:p>
-            <w:r>
-              <w:t>Получатель заказа</w:t>
-            </w:r>
-          </w:p>
-        </w:tc>
-        <w:tc>
-          <w:tcPr>
-            <w:tcW w:w="2693" w:type="dxa"/>
-          </w:tcPr>
-          <w:p/>
-        </w:tc>
-      </w:tr>
-      <w:tr>
-        <w:trPr>
-          <w:cantSplit/>
-        </w:trPr>
-        <w:tc>
-          <w:tcPr>
-            <w:tcW w:w="1844" w:type="dxa"/>
-          </w:tcPr>
-          <w:p>
-            <w:pPr>
-              <w:ind w:left="34"/>
-              <w:rPr>
-                <w:lang w:val="en-US"/>
-              </w:rPr>
-            </w:pPr>
-            <w:r>
-              <w:rPr>
-                <w:lang w:val="en-US"/>
-              </w:rPr>
-              <w:t>Contractor</w:t>
-            </w:r>
-          </w:p>
-        </w:tc>
-        <w:tc>
-          <w:tcPr>
-            <w:tcW w:w="709" w:type="dxa"/>
-          </w:tcPr>
-          <w:p>
-            <w:pPr>
-              <w:jc w:val="center"/>
-              <w:rPr>
-                <w:lang w:val="en-US"/>
-              </w:rPr>
-            </w:pPr>
-            <w:r>
-              <w:rPr>
-                <w:lang w:val="en-US"/>
-              </w:rPr>
-              <w:t>NE</w:t>
-            </w:r>
-          </w:p>
-        </w:tc>
-        <w:tc>
-          <w:tcPr>
-            <w:tcW w:w="1842" w:type="dxa"/>
-          </w:tcPr>
-          <w:p>
-            <w:pPr>
-              <w:jc w:val="center"/>
-              <w:rPr>
-                <w:lang w:val="en-US"/>
-              </w:rPr>
-            </w:pPr>
-            <w:r>
-              <w:rPr>
-                <w:rStyle w:val="af0"/>
-              </w:rPr>
-              <w:fldChar w:fldCharType="begin"/>
-            </w:r>
-            <w:r>
-              <w:rPr>
-                <w:rStyle w:val="af0"/>
-              </w:rPr>
-              <w:instrText xml:space="preserve"> REF _Ref476948044 \h </w:instrText>
-            </w:r>
-            <w:r>
-              <w:rPr>
-                <w:rStyle w:val="af0"/>
-              </w:rPr>
-              <w:instrText xml:space="preserve"> \* MERGEFORMAT </w:instrText>
-            </w:r>
-            <w:r>
-              <w:rPr>
-                <w:rStyle w:val="af0"/>
-              </w:rPr>
-            </w:r>
-            <w:r>
-              <w:rPr>
-                <w:rStyle w:val="af0"/>
-              </w:rPr>
-              <w:fldChar w:fldCharType="separate"/>
-            </w:r>
-            <w:r>
-              <w:rPr>
-                <w:rStyle w:val="af0"/>
-              </w:rPr>
-              <w:t>Contractor</w:t>
-            </w:r>
-            <w:r>
-              <w:rPr>
-                <w:rStyle w:val="af0"/>
-              </w:rPr>
-              <w:fldChar w:fldCharType="end"/>
-            </w:r>
-          </w:p>
-        </w:tc>
-        <w:tc>
-          <w:tcPr>
-            <w:tcW w:w="3686" w:type="dxa"/>
-          </w:tcPr>
-          <w:p>
-            <w:r>
-              <w:t>Контрагент -  грузополучатель</w:t>
-            </w:r>
-          </w:p>
-        </w:tc>
-        <w:tc>
-          <w:tcPr>
-            <w:tcW w:w="2693" w:type="dxa"/>
-          </w:tcPr>
-          <w:p/>
-        </w:tc>
-      </w:tr>
-      <w:tr>
-        <w:trPr>
-          <w:cantSplit/>
-        </w:trPr>
-        <w:tc>
-          <w:tcPr>
-            <w:tcW w:w="1844" w:type="dxa"/>
-          </w:tcPr>
-          <w:p>
-            <w:pPr>
-              <w:ind w:left="34"/>
-            </w:pPr>
-            <w:r>
-              <w:rPr>
-                <w:lang w:val="en-US"/>
-              </w:rPr>
-              <w:t>Address</w:t>
-            </w:r>
-          </w:p>
-        </w:tc>
-        <w:tc>
-          <w:tcPr>
-            <w:tcW w:w="709" w:type="dxa"/>
-          </w:tcPr>
-          <w:p>
-            <w:pPr>
-              <w:jc w:val="center"/>
-              <w:rPr>
-                <w:lang w:val="en-US"/>
-              </w:rPr>
-            </w:pPr>
-            <w:r>
-              <w:rPr>
-                <w:lang w:val="en-US"/>
-              </w:rPr>
-              <w:t>NE</w:t>
-            </w:r>
-          </w:p>
-        </w:tc>
-        <w:tc>
-          <w:tcPr>
-            <w:tcW w:w="1842" w:type="dxa"/>
-          </w:tcPr>
-          <w:p>
-            <w:pPr>
-              <w:jc w:val="center"/>
-              <w:rPr>
-                <w:u w:val="single"/>
-                <w:lang w:val="en-US"/>
-              </w:rPr>
-            </w:pPr>
-            <w:r>
-              <w:rPr>
-                <w:rStyle w:val="af0"/>
-              </w:rPr>
-              <w:fldChar w:fldCharType="begin"/>
-            </w:r>
-            <w:r>
-              <w:rPr>
-                <w:u w:val="single"/>
-                <w:lang w:val="en-US"/>
-              </w:rPr>
-              <w:instrText xml:space="preserve"> REF _Ref506551683 \h </w:instrText>
-            </w:r>
-            <w:r>
-              <w:rPr>
-                <w:rStyle w:val="af0"/>
-              </w:rPr>
-            </w:r>
-            <w:r>
-              <w:rPr>
-                <w:rStyle w:val="af0"/>
-              </w:rPr>
-              <w:fldChar w:fldCharType="separate"/>
-            </w:r>
-            <w:r>
-              <w:rPr>
-                <w:u w:val="single"/>
-                <w:lang w:val="en-US"/>
-              </w:rPr>
-              <w:t>Address</w:t>
-            </w:r>
-            <w:r>
-              <w:rPr>
-                <w:rStyle w:val="af0"/>
-              </w:rPr>
-              <w:fldChar w:fldCharType="end"/>
-            </w:r>
-          </w:p>
-        </w:tc>
-        <w:tc>
-          <w:tcPr>
-            <w:tcW w:w="3686" w:type="dxa"/>
-          </w:tcPr>
-          <w:p>
-            <w:r>
-              <w:t>Адрес доставки</w:t>
-            </w:r>
-          </w:p>
-        </w:tc>
-        <w:tc>
-          <w:tcPr>
-            <w:tcW w:w="2693" w:type="dxa"/>
-          </w:tcPr>
-          <w:p/>
-        </w:tc>
-      </w:tr>
-      <w:tr>
-        <w:trPr>
-          <w:cantSplit/>
-        </w:trPr>
-        <w:tc>
-          <w:tcPr>
-            <w:tcW w:w="1844" w:type="dxa"/>
-          </w:tcPr>
-          <w:p>
-            <w:pPr>
-              <w:ind w:left="34"/>
-              <w:rPr>
-                <w:lang w:val="en-US"/>
-              </w:rPr>
-            </w:pPr>
-            <w:r>
-              <w:rPr>
-                <w:lang w:val="en-US"/>
-              </w:rPr>
-              <w:t>Comment</w:t>
-            </w:r>
-          </w:p>
-        </w:tc>
-        <w:tc>
-          <w:tcPr>
-            <w:tcW w:w="709" w:type="dxa"/>
-          </w:tcPr>
-          <w:p>
-            <w:pPr>
-              <w:jc w:val="center"/>
-              <w:rPr>
-                <w:lang w:val="en-US"/>
-              </w:rPr>
-            </w:pPr>
-            <w:r>
-              <w:rPr>
-                <w:lang w:val="en-US"/>
-              </w:rPr>
-              <w:t>NA</w:t>
-            </w:r>
-          </w:p>
-        </w:tc>
-        <w:tc>
-          <w:tcPr>
-            <w:tcW w:w="1842" w:type="dxa"/>
-          </w:tcPr>
-          <w:p>
-            <w:pPr>
-              <w:jc w:val="center"/>
-              <w:rPr>
-                <w:lang w:val="en-US"/>
-              </w:rPr>
-            </w:pPr>
-            <w:r>
-              <w:rPr>
-                <w:lang w:val="en-US"/>
-              </w:rPr>
-              <w:t>STR</w:t>
-            </w:r>
-          </w:p>
-        </w:tc>
-        <w:tc>
-          <w:tcPr>
-            <w:tcW w:w="3686" w:type="dxa"/>
-          </w:tcPr>
-          <w:p>
-            <w:r>
-              <w:t>Комментарий</w:t>
-            </w:r>
-          </w:p>
-        </w:tc>
-        <w:tc>
-          <w:tcPr>
-            <w:tcW w:w="2693" w:type="dxa"/>
-          </w:tcPr>
-          <w:p/>
-        </w:tc>
-      </w:tr>
-      <w:tr>
-        <w:trPr>
-          <w:cantSplit/>
-        </w:trPr>
-        <w:tc>
-          <w:tcPr>
-            <w:tcW w:w="1844" w:type="dxa"/>
-          </w:tcPr>
-          <w:p>
-            <w:pPr>
-              <w:ind w:left="34"/>
-            </w:pPr>
-            <w:r>
-              <w:rPr>
-                <w:lang w:val="en-US"/>
-              </w:rPr>
-              <w:t>Delivery</w:t>
-            </w:r>
-          </w:p>
-        </w:tc>
-        <w:tc>
-          <w:tcPr>
-            <w:tcW w:w="709" w:type="dxa"/>
-          </w:tcPr>
-          <w:p>
-            <w:pPr>
-              <w:jc w:val="center"/>
-              <w:rPr>
-                <w:lang w:val="en-US"/>
-              </w:rPr>
-            </w:pPr>
-            <w:r>
-              <w:rPr>
-                <w:lang w:val="en-US"/>
-              </w:rPr>
-              <w:t>NA</w:t>
-            </w:r>
-          </w:p>
-        </w:tc>
-        <w:tc>
-          <w:tcPr>
-            <w:tcW w:w="1842" w:type="dxa"/>
-          </w:tcPr>
-          <w:p>
-            <w:pPr>
-              <w:jc w:val="center"/>
-              <w:rPr>
-                <w:lang w:val="en-US"/>
-              </w:rPr>
-            </w:pPr>
-            <w:r>
-              <w:rPr>
-                <w:lang w:val="en-US"/>
-              </w:rPr>
-              <w:t>STR</w:t>
-            </w:r>
-          </w:p>
-        </w:tc>
-        <w:tc>
-          <w:tcPr>
-            <w:tcW w:w="3686" w:type="dxa"/>
-          </w:tcPr>
-          <w:p>
-            <w:pPr>
-              <w:rPr>
-                <w:lang w:val="en-US"/>
-              </w:rPr>
-            </w:pPr>
-            <w:r>
-              <w:t>Транспортная компания</w:t>
-            </w:r>
-          </w:p>
         </w:tc>
         <w:tc>
           <w:tcPr>
@@ -32698,302 +32987,14 @@
       <w:pPr>
         <w:pStyle w:val="3"/>
       </w:pPr>
-      <w:bookmarkStart w:id="86" w:name="_Ref477460919"/>
-      <w:bookmarkEnd w:id="81"/>
-      <w:r>
-        <w:rPr>
-          <w:lang w:val="en-US"/>
-        </w:rPr>
-        <w:t>DeliveryOptions</w:t>
-      </w:r>
-      <w:bookmarkEnd w:id="86"/>
-    </w:p>
-    <w:tbl>
-      <w:tblPr>
-        <w:tblStyle w:val="af4"/>
-        <w:tblW w:w="10774" w:type="dxa"/>
-        <w:tblInd w:w="-318" w:type="dxa"/>
-        <w:tblLayout w:type="fixed"/>
-        <w:tblLook w:val="04A0" w:firstRow="1" w:lastRow="0" w:firstColumn="1" w:lastColumn="0" w:noHBand="0" w:noVBand="1"/>
-      </w:tblPr>
-      <w:tblGrid>
-        <w:gridCol w:w="1844"/>
-        <w:gridCol w:w="709"/>
-        <w:gridCol w:w="1842"/>
-        <w:gridCol w:w="3686"/>
-        <w:gridCol w:w="2693"/>
-      </w:tblGrid>
-      <w:tr>
-        <w:tc>
-          <w:tcPr>
-            <w:tcW w:w="1844" w:type="dxa"/>
-          </w:tcPr>
-          <w:p>
-            <w:pPr>
-              <w:ind w:left="34"/>
-              <w:rPr>
-                <w:b/>
-              </w:rPr>
-            </w:pPr>
-            <w:r>
-              <w:rPr>
-                <w:b/>
-              </w:rPr>
-              <w:t>Поле</w:t>
-            </w:r>
-          </w:p>
-        </w:tc>
-        <w:tc>
-          <w:tcPr>
-            <w:tcW w:w="709" w:type="dxa"/>
-          </w:tcPr>
-          <w:p>
-            <w:pPr>
-              <w:jc w:val="center"/>
-              <w:rPr>
-                <w:b/>
-              </w:rPr>
-            </w:pPr>
-            <w:r>
-              <w:rPr>
-                <w:b/>
-              </w:rPr>
-              <w:t>Исп.</w:t>
-            </w:r>
-          </w:p>
-        </w:tc>
-        <w:tc>
-          <w:tcPr>
-            <w:tcW w:w="1842" w:type="dxa"/>
-          </w:tcPr>
-          <w:p>
-            <w:pPr>
-              <w:jc w:val="center"/>
-              <w:rPr>
-                <w:b/>
-              </w:rPr>
-            </w:pPr>
-            <w:r>
-              <w:rPr>
-                <w:b/>
-              </w:rPr>
-              <w:t>Тип значения</w:t>
-            </w:r>
-          </w:p>
-        </w:tc>
-        <w:tc>
-          <w:tcPr>
-            <w:tcW w:w="3686" w:type="dxa"/>
-          </w:tcPr>
-          <w:p>
-            <w:pPr>
-              <w:rPr>
-                <w:b/>
-              </w:rPr>
-            </w:pPr>
-            <w:r>
-              <w:rPr>
-                <w:b/>
-              </w:rPr>
-              <w:t>Описание</w:t>
-            </w:r>
-          </w:p>
-        </w:tc>
-        <w:tc>
-          <w:tcPr>
-            <w:tcW w:w="2693" w:type="dxa"/>
-          </w:tcPr>
-          <w:p>
-            <w:pPr>
-              <w:rPr>
-                <w:b/>
-              </w:rPr>
-            </w:pPr>
-            <w:r>
-              <w:rPr>
-                <w:b/>
-              </w:rPr>
-              <w:t>Комментарий</w:t>
-            </w:r>
-          </w:p>
-        </w:tc>
-      </w:tr>
-      <w:tr>
-        <w:tc>
-          <w:tcPr>
-            <w:tcW w:w="1844" w:type="dxa"/>
-          </w:tcPr>
-          <w:p>
-            <w:pPr>
-              <w:ind w:left="34"/>
-              <w:rPr>
-                <w:lang w:val="en-US"/>
-              </w:rPr>
-            </w:pPr>
-          </w:p>
-        </w:tc>
-        <w:tc>
-          <w:tcPr>
-            <w:tcW w:w="709" w:type="dxa"/>
-          </w:tcPr>
-          <w:p>
-            <w:pPr>
-              <w:jc w:val="center"/>
-              <w:rPr>
-                <w:lang w:val="en-US"/>
-              </w:rPr>
-            </w:pPr>
-          </w:p>
-        </w:tc>
-        <w:tc>
-          <w:tcPr>
-            <w:tcW w:w="1842" w:type="dxa"/>
-          </w:tcPr>
-          <w:p>
-            <w:pPr>
-              <w:jc w:val="center"/>
-              <w:rPr>
-                <w:lang w:val="en-US"/>
-              </w:rPr>
-            </w:pPr>
-          </w:p>
-        </w:tc>
-        <w:tc>
-          <w:tcPr>
-            <w:tcW w:w="3686" w:type="dxa"/>
-          </w:tcPr>
-          <w:p/>
-        </w:tc>
-        <w:tc>
-          <w:tcPr>
-            <w:tcW w:w="2693" w:type="dxa"/>
-          </w:tcPr>
-          <w:p>
-            <w:r>
-              <w:t>Не используются</w:t>
-            </w:r>
-          </w:p>
-        </w:tc>
-      </w:tr>
-      <w:tr>
-        <w:tc>
-          <w:tcPr>
-            <w:tcW w:w="1844" w:type="dxa"/>
-          </w:tcPr>
-          <w:p>
-            <w:pPr>
-              <w:ind w:left="34"/>
-              <w:rPr>
-                <w:lang w:val="en-US"/>
-              </w:rPr>
-            </w:pPr>
-          </w:p>
-        </w:tc>
-        <w:tc>
-          <w:tcPr>
-            <w:tcW w:w="709" w:type="dxa"/>
-          </w:tcPr>
-          <w:p>
-            <w:pPr>
-              <w:jc w:val="center"/>
-              <w:rPr>
-                <w:lang w:val="en-US"/>
-              </w:rPr>
-            </w:pPr>
-          </w:p>
-        </w:tc>
-        <w:tc>
-          <w:tcPr>
-            <w:tcW w:w="1842" w:type="dxa"/>
-          </w:tcPr>
-          <w:p>
-            <w:pPr>
-              <w:jc w:val="center"/>
-              <w:rPr>
-                <w:lang w:val="en-US"/>
-              </w:rPr>
-            </w:pPr>
-          </w:p>
-        </w:tc>
-        <w:tc>
-          <w:tcPr>
-            <w:tcW w:w="3686" w:type="dxa"/>
-          </w:tcPr>
-          <w:p/>
-        </w:tc>
-        <w:tc>
-          <w:tcPr>
-            <w:tcW w:w="2693" w:type="dxa"/>
-          </w:tcPr>
-          <w:p/>
-        </w:tc>
-      </w:tr>
-      <w:tr>
-        <w:tc>
-          <w:tcPr>
-            <w:tcW w:w="1844" w:type="dxa"/>
-          </w:tcPr>
-          <w:p>
-            <w:pPr>
-              <w:ind w:left="34"/>
-              <w:rPr>
-                <w:lang w:val="en-US"/>
-              </w:rPr>
-            </w:pPr>
-          </w:p>
-        </w:tc>
-        <w:tc>
-          <w:tcPr>
-            <w:tcW w:w="709" w:type="dxa"/>
-          </w:tcPr>
-          <w:p>
-            <w:pPr>
-              <w:jc w:val="center"/>
-              <w:rPr>
-                <w:lang w:val="en-US"/>
-              </w:rPr>
-            </w:pPr>
-          </w:p>
-        </w:tc>
-        <w:tc>
-          <w:tcPr>
-            <w:tcW w:w="1842" w:type="dxa"/>
-          </w:tcPr>
-          <w:p>
-            <w:pPr>
-              <w:jc w:val="center"/>
-              <w:rPr>
-                <w:lang w:val="en-US"/>
-              </w:rPr>
-            </w:pPr>
-          </w:p>
-        </w:tc>
-        <w:tc>
-          <w:tcPr>
-            <w:tcW w:w="3686" w:type="dxa"/>
-          </w:tcPr>
-          <w:p/>
-        </w:tc>
-        <w:tc>
-          <w:tcPr>
-            <w:tcW w:w="2693" w:type="dxa"/>
-          </w:tcPr>
-          <w:p/>
-        </w:tc>
-      </w:tr>
-    </w:tbl>
-    <w:p>
-      <w:pPr>
-        <w:pStyle w:val="3"/>
-      </w:pPr>
-      <w:bookmarkStart w:id="87" w:name="_Ref478991870"/>
+      <w:bookmarkStart w:id="86" w:name="_Ref478991870"/>
       <w:r>
         <w:rPr>
           <w:lang w:val="en-US"/>
         </w:rPr>
         <w:t>Driver</w:t>
       </w:r>
-      <w:bookmarkEnd w:id="87"/>
+      <w:bookmarkEnd w:id="86"/>
       <w:r>
         <w:tab/>
       </w:r>
@@ -33357,15 +33358,15 @@
       <w:pPr>
         <w:pStyle w:val="3"/>
       </w:pPr>
-      <w:bookmarkStart w:id="88" w:name="_Ref477358803"/>
-      <w:bookmarkStart w:id="89" w:name="_Ref477460707"/>
+      <w:bookmarkStart w:id="87" w:name="_Ref477358803"/>
+      <w:bookmarkStart w:id="88" w:name="_Ref477460707"/>
       <w:r>
         <w:rPr>
           <w:lang w:val="en-US"/>
         </w:rPr>
         <w:t>Good</w:t>
       </w:r>
-      <w:bookmarkEnd w:id="88"/>
+      <w:bookmarkEnd w:id="87"/>
     </w:p>
     <w:p>
       <w:r>
@@ -34715,12 +34716,13 @@
                 <w:lang w:val="en-US"/>
               </w:rPr>
             </w:pPr>
-            <w:bookmarkStart w:id="90" w:name="_KeepingVariant"/>
-            <w:bookmarkEnd w:id="90"/>
-            <w:r>
-              <w:rPr>
-                <w:lang w:val="en-US"/>
-              </w:rPr>
+            <w:bookmarkStart w:id="89" w:name="_KeepingVariant"/>
+            <w:bookmarkEnd w:id="89"/>
+            <w:r>
+              <w:rPr>
+                <w:lang w:val="en-US"/>
+              </w:rPr>
+              <w:lastRenderedPageBreak/>
               <w:t>AddProperties</w:t>
             </w:r>
           </w:p>
@@ -35902,17 +35904,17 @@
           <w:lang w:val="en-US"/>
         </w:rPr>
       </w:pPr>
-      <w:bookmarkStart w:id="91" w:name="_Ref506556106"/>
-      <w:bookmarkStart w:id="92" w:name="_Ref499132914"/>
-      <w:bookmarkStart w:id="93" w:name="_Ref478548248"/>
-      <w:bookmarkEnd w:id="89"/>
+      <w:bookmarkStart w:id="90" w:name="_Ref506556106"/>
+      <w:bookmarkStart w:id="91" w:name="_Ref499132914"/>
+      <w:bookmarkStart w:id="92" w:name="_Ref478548248"/>
+      <w:bookmarkEnd w:id="88"/>
       <w:r>
         <w:rPr>
           <w:lang w:val="en-US"/>
         </w:rPr>
         <w:t>Group</w:t>
       </w:r>
-      <w:bookmarkEnd w:id="91"/>
+      <w:bookmarkEnd w:id="90"/>
     </w:p>
     <w:p>
       <w:r>
@@ -36305,19 +36307,19 @@
           <w:lang w:val="en-US"/>
         </w:rPr>
       </w:pPr>
-      <w:bookmarkStart w:id="94" w:name="_Ref499547544"/>
+      <w:bookmarkStart w:id="93" w:name="_Ref499547544"/>
     </w:p>
     <w:p>
       <w:pPr>
         <w:pStyle w:val="3"/>
       </w:pPr>
-      <w:bookmarkStart w:id="95" w:name="_Ref506547617"/>
-      <w:bookmarkEnd w:id="94"/>
+      <w:bookmarkStart w:id="94" w:name="_Ref506547617"/>
+      <w:bookmarkEnd w:id="93"/>
       <w:r>
         <w:t>Feature</w:t>
       </w:r>
-      <w:bookmarkEnd w:id="92"/>
-      <w:bookmarkEnd w:id="95"/>
+      <w:bookmarkEnd w:id="91"/>
+      <w:bookmarkEnd w:id="94"/>
     </w:p>
     <w:p>
       <w:r>
@@ -36356,6 +36358,7 @@
               <w:rPr>
                 <w:b/>
               </w:rPr>
+              <w:lastRenderedPageBreak/>
               <w:t>Поле</w:t>
             </w:r>
           </w:p>
@@ -36907,14 +36910,14 @@
       <w:pPr>
         <w:pStyle w:val="3"/>
       </w:pPr>
-      <w:bookmarkStart w:id="96" w:name="_Ref506547648"/>
+      <w:bookmarkStart w:id="95" w:name="_Ref506547648"/>
       <w:r>
         <w:rPr>
           <w:lang w:val="en-US"/>
         </w:rPr>
         <w:t>KeepingVariant</w:t>
       </w:r>
-      <w:bookmarkEnd w:id="96"/>
+      <w:bookmarkEnd w:id="95"/>
     </w:p>
     <w:p>
       <w:r>
@@ -37946,15 +37949,15 @@
       <w:pPr>
         <w:pStyle w:val="3"/>
       </w:pPr>
-      <w:bookmarkStart w:id="97" w:name="_Ref506548576"/>
+      <w:bookmarkStart w:id="96" w:name="_Ref506548576"/>
       <w:r>
         <w:rPr>
           <w:lang w:val="en-US"/>
         </w:rPr>
         <w:t>GoodDimensions</w:t>
       </w:r>
-      <w:bookmarkEnd w:id="93"/>
-      <w:bookmarkEnd w:id="97"/>
+      <w:bookmarkEnd w:id="92"/>
+      <w:bookmarkEnd w:id="96"/>
       <w:r>
         <w:t xml:space="preserve"> </w:t>
       </w:r>
@@ -38464,16 +38467,17 @@
       <w:pPr>
         <w:pStyle w:val="3"/>
       </w:pPr>
-      <w:bookmarkStart w:id="98" w:name="_Ref503995656"/>
-      <w:bookmarkStart w:id="99" w:name="_Ref503626225"/>
-      <w:bookmarkStart w:id="100" w:name="_Ref496614512"/>
+      <w:bookmarkStart w:id="97" w:name="_Ref503995656"/>
+      <w:bookmarkStart w:id="98" w:name="_Ref503626225"/>
+      <w:bookmarkStart w:id="99" w:name="_Ref496614512"/>
       <w:r>
         <w:rPr>
           <w:lang w:val="en-US"/>
         </w:rPr>
+        <w:lastRenderedPageBreak/>
         <w:t>Dimensions</w:t>
       </w:r>
-      <w:bookmarkEnd w:id="98"/>
+      <w:bookmarkEnd w:id="97"/>
       <w:r>
         <w:t xml:space="preserve"> </w:t>
       </w:r>
@@ -38981,15 +38985,15 @@
       <w:pPr>
         <w:pStyle w:val="3"/>
       </w:pPr>
-      <w:bookmarkStart w:id="101" w:name="_Ref506556047"/>
+      <w:bookmarkStart w:id="100" w:name="_Ref506556047"/>
       <w:r>
         <w:rPr>
           <w:lang w:val="en-US"/>
         </w:rPr>
         <w:t>BarCode</w:t>
       </w:r>
-      <w:bookmarkEnd w:id="99"/>
-      <w:bookmarkEnd w:id="101"/>
+      <w:bookmarkEnd w:id="98"/>
+      <w:bookmarkEnd w:id="100"/>
     </w:p>
     <w:tbl>
       <w:tblPr>
@@ -39272,16 +39276,16 @@
           <w:lang w:val="en-US"/>
         </w:rPr>
       </w:pPr>
-      <w:bookmarkStart w:id="102" w:name="_Ref505179820"/>
-      <w:bookmarkStart w:id="103" w:name="_Ref477340566"/>
-      <w:bookmarkEnd w:id="100"/>
+      <w:bookmarkStart w:id="101" w:name="_Ref505179820"/>
+      <w:bookmarkStart w:id="102" w:name="_Ref477340566"/>
+      <w:bookmarkEnd w:id="99"/>
       <w:r>
         <w:rPr>
           <w:lang w:val="en-US"/>
         </w:rPr>
         <w:t>SKU</w:t>
       </w:r>
-      <w:bookmarkEnd w:id="102"/>
+      <w:bookmarkEnd w:id="101"/>
     </w:p>
     <w:p>
       <w:r>
@@ -39988,14 +39992,300 @@
           <w:lang w:val="en-US"/>
         </w:rPr>
       </w:pPr>
-      <w:bookmarkStart w:id="104" w:name="_Ref506547695"/>
+      <w:bookmarkStart w:id="103" w:name="_Ref506547695"/>
       <w:r>
         <w:rPr>
           <w:lang w:val="en-US"/>
         </w:rPr>
         <w:t>Owner</w:t>
       </w:r>
+      <w:bookmarkEnd w:id="102"/>
       <w:bookmarkEnd w:id="103"/>
+    </w:p>
+    <w:tbl>
+      <w:tblPr>
+        <w:tblStyle w:val="af4"/>
+        <w:tblW w:w="10774" w:type="dxa"/>
+        <w:tblInd w:w="-318" w:type="dxa"/>
+        <w:tblLayout w:type="fixed"/>
+        <w:tblLook w:val="04A0" w:firstRow="1" w:lastRow="0" w:firstColumn="1" w:lastColumn="0" w:noHBand="0" w:noVBand="1"/>
+      </w:tblPr>
+      <w:tblGrid>
+        <w:gridCol w:w="2235"/>
+        <w:gridCol w:w="743"/>
+        <w:gridCol w:w="1701"/>
+        <w:gridCol w:w="3402"/>
+        <w:gridCol w:w="2693"/>
+      </w:tblGrid>
+      <w:tr>
+        <w:tc>
+          <w:tcPr>
+            <w:tcW w:w="2235" w:type="dxa"/>
+          </w:tcPr>
+          <w:p>
+            <w:pPr>
+              <w:ind w:left="34"/>
+              <w:rPr>
+                <w:b/>
+              </w:rPr>
+            </w:pPr>
+            <w:r>
+              <w:rPr>
+                <w:b/>
+              </w:rPr>
+              <w:t>Поле</w:t>
+            </w:r>
+          </w:p>
+        </w:tc>
+        <w:tc>
+          <w:tcPr>
+            <w:tcW w:w="743" w:type="dxa"/>
+          </w:tcPr>
+          <w:p>
+            <w:pPr>
+              <w:jc w:val="center"/>
+              <w:rPr>
+                <w:b/>
+              </w:rPr>
+            </w:pPr>
+            <w:r>
+              <w:rPr>
+                <w:b/>
+              </w:rPr>
+              <w:t>Исп.</w:t>
+            </w:r>
+          </w:p>
+        </w:tc>
+        <w:tc>
+          <w:tcPr>
+            <w:tcW w:w="1701" w:type="dxa"/>
+          </w:tcPr>
+          <w:p>
+            <w:pPr>
+              <w:jc w:val="center"/>
+              <w:rPr>
+                <w:b/>
+              </w:rPr>
+            </w:pPr>
+            <w:r>
+              <w:rPr>
+                <w:b/>
+              </w:rPr>
+              <w:t>Тип значения</w:t>
+            </w:r>
+          </w:p>
+        </w:tc>
+        <w:tc>
+          <w:tcPr>
+            <w:tcW w:w="3402" w:type="dxa"/>
+          </w:tcPr>
+          <w:p>
+            <w:pPr>
+              <w:rPr>
+                <w:b/>
+              </w:rPr>
+            </w:pPr>
+            <w:r>
+              <w:rPr>
+                <w:b/>
+              </w:rPr>
+              <w:t>Описание</w:t>
+            </w:r>
+          </w:p>
+        </w:tc>
+        <w:tc>
+          <w:tcPr>
+            <w:tcW w:w="2693" w:type="dxa"/>
+          </w:tcPr>
+          <w:p>
+            <w:pPr>
+              <w:rPr>
+                <w:b/>
+              </w:rPr>
+            </w:pPr>
+            <w:r>
+              <w:rPr>
+                <w:b/>
+              </w:rPr>
+              <w:t>Комментарий</w:t>
+            </w:r>
+          </w:p>
+        </w:tc>
+      </w:tr>
+      <w:tr>
+        <w:tc>
+          <w:tcPr>
+            <w:tcW w:w="2235" w:type="dxa"/>
+          </w:tcPr>
+          <w:p>
+            <w:pPr>
+              <w:ind w:left="34"/>
+              <w:rPr>
+                <w:lang w:val="en-US"/>
+              </w:rPr>
+            </w:pPr>
+            <w:r>
+              <w:rPr>
+                <w:lang w:val="en-US"/>
+              </w:rPr>
+              <w:t>OwnerID</w:t>
+            </w:r>
+          </w:p>
+        </w:tc>
+        <w:tc>
+          <w:tcPr>
+            <w:tcW w:w="743" w:type="dxa"/>
+          </w:tcPr>
+          <w:p>
+            <w:pPr>
+              <w:jc w:val="center"/>
+              <w:rPr>
+                <w:lang w:val="en-US"/>
+              </w:rPr>
+            </w:pPr>
+            <w:r>
+              <w:rPr>
+                <w:lang w:val="en-US"/>
+              </w:rPr>
+              <w:t>MA</w:t>
+            </w:r>
+          </w:p>
+        </w:tc>
+        <w:tc>
+          <w:tcPr>
+            <w:tcW w:w="1701" w:type="dxa"/>
+          </w:tcPr>
+          <w:p>
+            <w:pPr>
+              <w:jc w:val="center"/>
+              <w:rPr>
+                <w:lang w:val="en-US"/>
+              </w:rPr>
+            </w:pPr>
+            <w:r>
+              <w:rPr>
+                <w:lang w:val="en-US"/>
+              </w:rPr>
+              <w:t>INT</w:t>
+            </w:r>
+          </w:p>
+        </w:tc>
+        <w:tc>
+          <w:tcPr>
+            <w:tcW w:w="3402" w:type="dxa"/>
+          </w:tcPr>
+          <w:p>
+            <w:r>
+              <w:t>Уникальный код собственника</w:t>
+            </w:r>
+          </w:p>
+        </w:tc>
+        <w:tc>
+          <w:tcPr>
+            <w:tcW w:w="2693" w:type="dxa"/>
+          </w:tcPr>
+          <w:p/>
+        </w:tc>
+      </w:tr>
+      <w:tr>
+        <w:tc>
+          <w:tcPr>
+            <w:tcW w:w="2235" w:type="dxa"/>
+          </w:tcPr>
+          <w:p>
+            <w:pPr>
+              <w:ind w:left="34"/>
+              <w:rPr>
+                <w:lang w:val="en-US"/>
+              </w:rPr>
+            </w:pPr>
+            <w:r>
+              <w:rPr>
+                <w:lang w:val="en-US"/>
+              </w:rPr>
+              <w:t>OwnerName</w:t>
+            </w:r>
+          </w:p>
+        </w:tc>
+        <w:tc>
+          <w:tcPr>
+            <w:tcW w:w="743" w:type="dxa"/>
+          </w:tcPr>
+          <w:p>
+            <w:pPr>
+              <w:jc w:val="center"/>
+              <w:rPr>
+                <w:lang w:val="en-US"/>
+              </w:rPr>
+            </w:pPr>
+            <w:r>
+              <w:rPr>
+                <w:lang w:val="en-US"/>
+              </w:rPr>
+              <w:t>MA</w:t>
+            </w:r>
+          </w:p>
+        </w:tc>
+        <w:tc>
+          <w:tcPr>
+            <w:tcW w:w="1701" w:type="dxa"/>
+          </w:tcPr>
+          <w:p>
+            <w:pPr>
+              <w:jc w:val="center"/>
+              <w:rPr>
+                <w:lang w:val="en-US"/>
+              </w:rPr>
+            </w:pPr>
+            <w:r>
+              <w:rPr>
+                <w:lang w:val="en-US"/>
+              </w:rPr>
+              <w:t>STR(1</w:t>
+            </w:r>
+            <w:r>
+              <w:t>0</w:t>
+            </w:r>
+            <w:r>
+              <w:rPr>
+                <w:lang w:val="en-US"/>
+              </w:rPr>
+              <w:t>0)</w:t>
+            </w:r>
+          </w:p>
+        </w:tc>
+        <w:tc>
+          <w:tcPr>
+            <w:tcW w:w="3402" w:type="dxa"/>
+          </w:tcPr>
+          <w:p>
+            <w:r>
+              <w:t>Наименование собственника</w:t>
+            </w:r>
+          </w:p>
+        </w:tc>
+        <w:tc>
+          <w:tcPr>
+            <w:tcW w:w="2693" w:type="dxa"/>
+          </w:tcPr>
+          <w:p/>
+        </w:tc>
+      </w:tr>
+    </w:tbl>
+    <w:p>
+      <w:pPr>
+        <w:pStyle w:val="3"/>
+        <w:rPr>
+          <w:lang w:val="en-US"/>
+        </w:rPr>
+      </w:pPr>
+      <w:bookmarkStart w:id="104" w:name="_Ref477470692"/>
+      <w:r>
+        <w:rPr>
+          <w:lang w:val="en-US"/>
+        </w:rPr>
+        <w:t>Provider</w:t>
+      </w:r>
       <w:bookmarkEnd w:id="104"/>
     </w:p>
     <w:tbl>
@@ -40020,292 +40310,6 @@
           </w:tcPr>
           <w:p>
             <w:pPr>
-              <w:ind w:left="34"/>
-              <w:rPr>
-                <w:b/>
-              </w:rPr>
-            </w:pPr>
-            <w:r>
-              <w:rPr>
-                <w:b/>
-              </w:rPr>
-              <w:t>Поле</w:t>
-            </w:r>
-          </w:p>
-        </w:tc>
-        <w:tc>
-          <w:tcPr>
-            <w:tcW w:w="743" w:type="dxa"/>
-          </w:tcPr>
-          <w:p>
-            <w:pPr>
-              <w:jc w:val="center"/>
-              <w:rPr>
-                <w:b/>
-              </w:rPr>
-            </w:pPr>
-            <w:r>
-              <w:rPr>
-                <w:b/>
-              </w:rPr>
-              <w:t>Исп.</w:t>
-            </w:r>
-          </w:p>
-        </w:tc>
-        <w:tc>
-          <w:tcPr>
-            <w:tcW w:w="1701" w:type="dxa"/>
-          </w:tcPr>
-          <w:p>
-            <w:pPr>
-              <w:jc w:val="center"/>
-              <w:rPr>
-                <w:b/>
-              </w:rPr>
-            </w:pPr>
-            <w:r>
-              <w:rPr>
-                <w:b/>
-              </w:rPr>
-              <w:t>Тип значения</w:t>
-            </w:r>
-          </w:p>
-        </w:tc>
-        <w:tc>
-          <w:tcPr>
-            <w:tcW w:w="3402" w:type="dxa"/>
-          </w:tcPr>
-          <w:p>
-            <w:pPr>
-              <w:rPr>
-                <w:b/>
-              </w:rPr>
-            </w:pPr>
-            <w:r>
-              <w:rPr>
-                <w:b/>
-              </w:rPr>
-              <w:t>Описание</w:t>
-            </w:r>
-          </w:p>
-        </w:tc>
-        <w:tc>
-          <w:tcPr>
-            <w:tcW w:w="2693" w:type="dxa"/>
-          </w:tcPr>
-          <w:p>
-            <w:pPr>
-              <w:rPr>
-                <w:b/>
-              </w:rPr>
-            </w:pPr>
-            <w:r>
-              <w:rPr>
-                <w:b/>
-              </w:rPr>
-              <w:t>Комментарий</w:t>
-            </w:r>
-          </w:p>
-        </w:tc>
-      </w:tr>
-      <w:tr>
-        <w:tc>
-          <w:tcPr>
-            <w:tcW w:w="2235" w:type="dxa"/>
-          </w:tcPr>
-          <w:p>
-            <w:pPr>
-              <w:ind w:left="34"/>
-              <w:rPr>
-                <w:lang w:val="en-US"/>
-              </w:rPr>
-            </w:pPr>
-            <w:r>
-              <w:rPr>
-                <w:lang w:val="en-US"/>
-              </w:rPr>
-              <w:t>OwnerID</w:t>
-            </w:r>
-          </w:p>
-        </w:tc>
-        <w:tc>
-          <w:tcPr>
-            <w:tcW w:w="743" w:type="dxa"/>
-          </w:tcPr>
-          <w:p>
-            <w:pPr>
-              <w:jc w:val="center"/>
-              <w:rPr>
-                <w:lang w:val="en-US"/>
-              </w:rPr>
-            </w:pPr>
-            <w:r>
-              <w:rPr>
-                <w:lang w:val="en-US"/>
-              </w:rPr>
-              <w:t>MA</w:t>
-            </w:r>
-          </w:p>
-        </w:tc>
-        <w:tc>
-          <w:tcPr>
-            <w:tcW w:w="1701" w:type="dxa"/>
-          </w:tcPr>
-          <w:p>
-            <w:pPr>
-              <w:jc w:val="center"/>
-              <w:rPr>
-                <w:lang w:val="en-US"/>
-              </w:rPr>
-            </w:pPr>
-            <w:r>
-              <w:rPr>
-                <w:lang w:val="en-US"/>
-              </w:rPr>
-              <w:t>INT</w:t>
-            </w:r>
-          </w:p>
-        </w:tc>
-        <w:tc>
-          <w:tcPr>
-            <w:tcW w:w="3402" w:type="dxa"/>
-          </w:tcPr>
-          <w:p>
-            <w:r>
-              <w:t>Уникальный код собственника</w:t>
-            </w:r>
-          </w:p>
-        </w:tc>
-        <w:tc>
-          <w:tcPr>
-            <w:tcW w:w="2693" w:type="dxa"/>
-          </w:tcPr>
-          <w:p/>
-        </w:tc>
-      </w:tr>
-      <w:tr>
-        <w:tc>
-          <w:tcPr>
-            <w:tcW w:w="2235" w:type="dxa"/>
-          </w:tcPr>
-          <w:p>
-            <w:pPr>
-              <w:ind w:left="34"/>
-              <w:rPr>
-                <w:lang w:val="en-US"/>
-              </w:rPr>
-            </w:pPr>
-            <w:r>
-              <w:rPr>
-                <w:lang w:val="en-US"/>
-              </w:rPr>
-              <w:t>OwnerName</w:t>
-            </w:r>
-          </w:p>
-        </w:tc>
-        <w:tc>
-          <w:tcPr>
-            <w:tcW w:w="743" w:type="dxa"/>
-          </w:tcPr>
-          <w:p>
-            <w:pPr>
-              <w:jc w:val="center"/>
-              <w:rPr>
-                <w:lang w:val="en-US"/>
-              </w:rPr>
-            </w:pPr>
-            <w:r>
-              <w:rPr>
-                <w:lang w:val="en-US"/>
-              </w:rPr>
-              <w:t>MA</w:t>
-            </w:r>
-          </w:p>
-        </w:tc>
-        <w:tc>
-          <w:tcPr>
-            <w:tcW w:w="1701" w:type="dxa"/>
-          </w:tcPr>
-          <w:p>
-            <w:pPr>
-              <w:jc w:val="center"/>
-              <w:rPr>
-                <w:lang w:val="en-US"/>
-              </w:rPr>
-            </w:pPr>
-            <w:r>
-              <w:rPr>
-                <w:lang w:val="en-US"/>
-              </w:rPr>
-              <w:t>STR(1</w:t>
-            </w:r>
-            <w:r>
-              <w:t>0</w:t>
-            </w:r>
-            <w:r>
-              <w:rPr>
-                <w:lang w:val="en-US"/>
-              </w:rPr>
-              <w:t>0)</w:t>
-            </w:r>
-          </w:p>
-        </w:tc>
-        <w:tc>
-          <w:tcPr>
-            <w:tcW w:w="3402" w:type="dxa"/>
-          </w:tcPr>
-          <w:p>
-            <w:r>
-              <w:t>Наименование собственника</w:t>
-            </w:r>
-          </w:p>
-        </w:tc>
-        <w:tc>
-          <w:tcPr>
-            <w:tcW w:w="2693" w:type="dxa"/>
-          </w:tcPr>
-          <w:p/>
-        </w:tc>
-      </w:tr>
-    </w:tbl>
-    <w:p>
-      <w:pPr>
-        <w:pStyle w:val="3"/>
-        <w:rPr>
-          <w:lang w:val="en-US"/>
-        </w:rPr>
-      </w:pPr>
-      <w:bookmarkStart w:id="105" w:name="_Ref477470692"/>
-      <w:r>
-        <w:rPr>
-          <w:lang w:val="en-US"/>
-        </w:rPr>
-        <w:t>Provider</w:t>
-      </w:r>
-      <w:bookmarkEnd w:id="105"/>
-    </w:p>
-    <w:tbl>
-      <w:tblPr>
-        <w:tblStyle w:val="af4"/>
-        <w:tblW w:w="10774" w:type="dxa"/>
-        <w:tblInd w:w="-318" w:type="dxa"/>
-        <w:tblLayout w:type="fixed"/>
-        <w:tblLook w:val="04A0" w:firstRow="1" w:lastRow="0" w:firstColumn="1" w:lastColumn="0" w:noHBand="0" w:noVBand="1"/>
-      </w:tblPr>
-      <w:tblGrid>
-        <w:gridCol w:w="2235"/>
-        <w:gridCol w:w="743"/>
-        <w:gridCol w:w="1701"/>
-        <w:gridCol w:w="3402"/>
-        <w:gridCol w:w="2693"/>
-      </w:tblGrid>
-      <w:tr>
-        <w:tc>
-          <w:tcPr>
-            <w:tcW w:w="2235" w:type="dxa"/>
-          </w:tcPr>
-          <w:p>
-            <w:pPr>
               <w:ind w:left="284"/>
               <w:rPr>
                 <w:b/>
@@ -40565,15 +40569,16 @@
       <w:pPr>
         <w:pStyle w:val="3"/>
       </w:pPr>
-      <w:bookmarkStart w:id="106" w:name="_Ref506556707"/>
-      <w:bookmarkStart w:id="107" w:name="_Ref477176486"/>
+      <w:bookmarkStart w:id="105" w:name="_Ref506556707"/>
+      <w:bookmarkStart w:id="106" w:name="_Ref477176486"/>
       <w:r>
         <w:rPr>
           <w:lang w:val="en-US"/>
         </w:rPr>
+        <w:lastRenderedPageBreak/>
         <w:t>Requirement</w:t>
       </w:r>
-      <w:bookmarkEnd w:id="106"/>
+      <w:bookmarkEnd w:id="105"/>
       <w:r>
         <w:tab/>
       </w:r>
@@ -40983,8 +40988,8 @@
           <w:lang w:val="en-US"/>
         </w:rPr>
       </w:pPr>
-      <w:bookmarkStart w:id="108" w:name="_Ref477460895"/>
-      <w:bookmarkEnd w:id="107"/>
+      <w:bookmarkStart w:id="107" w:name="_Ref477460895"/>
+      <w:bookmarkEnd w:id="106"/>
       <w:r>
         <w:rPr>
           <w:lang w:val="en-US"/>
@@ -40996,15 +41001,16 @@
       <w:pPr>
         <w:pStyle w:val="3"/>
       </w:pPr>
-      <w:bookmarkStart w:id="109" w:name="_Ref506556521"/>
+      <w:bookmarkStart w:id="108" w:name="_Ref506556521"/>
       <w:r>
         <w:rPr>
           <w:lang w:val="en-US"/>
         </w:rPr>
+        <w:lastRenderedPageBreak/>
         <w:t>Reservation</w:t>
       </w:r>
+      <w:bookmarkEnd w:id="107"/>
       <w:bookmarkEnd w:id="108"/>
-      <w:bookmarkEnd w:id="109"/>
     </w:p>
     <w:p>
       <w:r>
@@ -41394,15 +41400,15 @@
           <w:lang w:val="en-US"/>
         </w:rPr>
       </w:pPr>
-      <w:bookmarkStart w:id="110" w:name="_Ref476948219"/>
-      <w:bookmarkStart w:id="111" w:name="_Ref494807706"/>
+      <w:bookmarkStart w:id="109" w:name="_Ref476948219"/>
+      <w:bookmarkStart w:id="110" w:name="_Ref494807706"/>
       <w:r>
         <w:rPr>
           <w:lang w:val="en-US"/>
         </w:rPr>
         <w:t>Route</w:t>
       </w:r>
-      <w:bookmarkEnd w:id="110"/>
+      <w:bookmarkEnd w:id="109"/>
     </w:p>
     <w:tbl>
       <w:tblPr>
@@ -41700,14 +41706,14 @@
           <w:lang w:val="en-US"/>
         </w:rPr>
       </w:pPr>
-      <w:bookmarkStart w:id="112" w:name="_Ref477470683"/>
+      <w:bookmarkStart w:id="111" w:name="_Ref477470683"/>
       <w:r>
         <w:rPr>
           <w:lang w:val="en-US"/>
         </w:rPr>
         <w:t>Stock</w:t>
       </w:r>
-      <w:bookmarkEnd w:id="112"/>
+      <w:bookmarkEnd w:id="111"/>
     </w:p>
     <w:tbl>
       <w:tblPr>
@@ -42023,15 +42029,15 @@
           <w:lang w:val="en-US"/>
         </w:rPr>
       </w:pPr>
-      <w:bookmarkStart w:id="113" w:name="_Ref506556077"/>
-      <w:bookmarkEnd w:id="111"/>
+      <w:bookmarkStart w:id="112" w:name="_Ref506556077"/>
+      <w:bookmarkEnd w:id="110"/>
       <w:r>
         <w:rPr>
           <w:lang w:val="en-US"/>
         </w:rPr>
         <w:t>TechDocument</w:t>
       </w:r>
-      <w:bookmarkEnd w:id="113"/>
+      <w:bookmarkEnd w:id="112"/>
     </w:p>
     <w:p>
       <w:r>
@@ -42539,14 +42545,14 @@
       <w:pPr>
         <w:pStyle w:val="3"/>
       </w:pPr>
-      <w:bookmarkStart w:id="114" w:name="_Ref479018917"/>
+      <w:bookmarkStart w:id="113" w:name="_Ref479018917"/>
       <w:r>
         <w:rPr>
           <w:lang w:val="en-US"/>
         </w:rPr>
         <w:t>Vehicle</w:t>
       </w:r>
-      <w:bookmarkEnd w:id="114"/>
+      <w:bookmarkEnd w:id="113"/>
       <w:r>
         <w:tab/>
       </w:r>
@@ -43066,14 +43072,15 @@
           <w:lang w:val="en-US"/>
         </w:rPr>
       </w:pPr>
-      <w:bookmarkStart w:id="115" w:name="_Ref507404110"/>
+      <w:bookmarkStart w:id="114" w:name="_Ref507404110"/>
       <w:r>
         <w:rPr>
           <w:lang w:val="en-US"/>
         </w:rPr>
+        <w:lastRenderedPageBreak/>
         <w:t>BundleContent</w:t>
       </w:r>
-      <w:bookmarkEnd w:id="115"/>
+      <w:bookmarkEnd w:id="114"/>
     </w:p>
     <w:tbl>
       <w:tblPr>
@@ -43830,7 +43837,7 @@
           <w:lang w:val="en-US"/>
         </w:rPr>
       </w:pPr>
-      <w:bookmarkStart w:id="116" w:name="_Ref508709171"/>
+      <w:bookmarkStart w:id="115" w:name="_Ref508709171"/>
       <w:r>
         <w:rPr>
           <w:lang w:val="en-US"/>
@@ -43849,7 +43856,7 @@
         </w:rPr>
         <w:t>Instruction</w:t>
       </w:r>
-      <w:bookmarkEnd w:id="116"/>
+      <w:bookmarkEnd w:id="115"/>
     </w:p>
     <w:tbl>
       <w:tblPr>
@@ -44135,6 +44142,7 @@
         <w:pStyle w:val="2"/>
       </w:pPr>
       <w:r>
+        <w:lastRenderedPageBreak/>
         <w:t>Заказы</w:t>
       </w:r>
     </w:p>
@@ -44142,15 +44150,15 @@
       <w:pPr>
         <w:pStyle w:val="3"/>
       </w:pPr>
-      <w:bookmarkStart w:id="117" w:name="_Ref476948422"/>
-      <w:bookmarkStart w:id="118" w:name="_Ref477460437"/>
+      <w:bookmarkStart w:id="116" w:name="_Ref476948422"/>
+      <w:bookmarkStart w:id="117" w:name="_Ref477460437"/>
       <w:r>
         <w:rPr>
           <w:lang w:val="en-US"/>
         </w:rPr>
         <w:t>OrderLink</w:t>
       </w:r>
-      <w:bookmarkEnd w:id="117"/>
+      <w:bookmarkEnd w:id="116"/>
     </w:p>
     <w:p>
       <w:r>
@@ -45168,8 +45176,8 @@
           <w:szCs w:val="26"/>
         </w:rPr>
       </w:pPr>
-      <w:bookmarkStart w:id="119" w:name="_DispatchOrder"/>
-      <w:bookmarkEnd w:id="119"/>
+      <w:bookmarkStart w:id="118" w:name="_DispatchOrder"/>
+      <w:bookmarkEnd w:id="118"/>
       <w:r>
         <w:br w:type="page"/>
       </w:r>
@@ -45178,15 +45186,16 @@
       <w:pPr>
         <w:pStyle w:val="3"/>
       </w:pPr>
-      <w:bookmarkStart w:id="120" w:name="_Ref506547570"/>
+      <w:bookmarkStart w:id="119" w:name="_Ref506547570"/>
       <w:r>
         <w:rPr>
           <w:lang w:val="en-US"/>
         </w:rPr>
+        <w:lastRenderedPageBreak/>
         <w:t>AcceptanceOrder</w:t>
       </w:r>
-      <w:bookmarkEnd w:id="118"/>
-      <w:bookmarkEnd w:id="120"/>
+      <w:bookmarkEnd w:id="117"/>
+      <w:bookmarkEnd w:id="119"/>
     </w:p>
     <w:p>
       <w:r>
@@ -46300,8 +46309,8 @@
                 <w:lang w:val="en-US"/>
               </w:rPr>
             </w:pPr>
-            <w:bookmarkStart w:id="121" w:name="_AcceptanceRow"/>
-            <w:bookmarkEnd w:id="121"/>
+            <w:bookmarkStart w:id="120" w:name="_AcceptanceRow"/>
+            <w:bookmarkEnd w:id="120"/>
             <w:r>
               <w:rPr>
                 <w:lang w:val="en-US"/>
@@ -46543,7 +46552,7 @@
           <w:szCs w:val="26"/>
         </w:rPr>
       </w:pPr>
-      <w:bookmarkStart w:id="122" w:name="_Ref477470717"/>
+      <w:bookmarkStart w:id="121" w:name="_Ref477470717"/>
       <w:r>
         <w:br w:type="page"/>
       </w:r>
@@ -46552,15 +46561,16 @@
       <w:pPr>
         <w:pStyle w:val="3"/>
       </w:pPr>
-      <w:bookmarkStart w:id="123" w:name="_Ref506556293"/>
+      <w:bookmarkStart w:id="122" w:name="_Ref506556293"/>
       <w:r>
         <w:rPr>
           <w:lang w:val="en-US"/>
         </w:rPr>
+        <w:lastRenderedPageBreak/>
         <w:t>AcceptanceOrderRow</w:t>
       </w:r>
+      <w:bookmarkEnd w:id="121"/>
       <w:bookmarkEnd w:id="122"/>
-      <w:bookmarkEnd w:id="123"/>
     </w:p>
     <w:tbl>
       <w:tblPr>
@@ -47578,8 +47588,8 @@
             <w:pPr>
               <w:ind w:left="34"/>
             </w:pPr>
-            <w:bookmarkStart w:id="124" w:name="_LogisticsData"/>
-            <w:bookmarkEnd w:id="124"/>
+            <w:bookmarkStart w:id="123" w:name="_LogisticsData"/>
+            <w:bookmarkEnd w:id="123"/>
             <w:r>
               <w:rPr>
                 <w:lang w:val="en-US"/>
@@ -47737,14 +47747,14 @@
       <w:pPr>
         <w:pStyle w:val="3"/>
       </w:pPr>
-      <w:bookmarkStart w:id="125" w:name="_Ref479018451"/>
+      <w:bookmarkStart w:id="124" w:name="_Ref479018451"/>
       <w:r>
         <w:rPr>
           <w:lang w:val="en-US"/>
         </w:rPr>
         <w:t>ClientReturnClaim</w:t>
       </w:r>
-      <w:bookmarkEnd w:id="125"/>
+      <w:bookmarkEnd w:id="124"/>
     </w:p>
     <w:p>
       <w:r>
@@ -48370,6 +48380,7 @@
               <w:rPr>
                 <w:lang w:val="en-US"/>
               </w:rPr>
+              <w:lastRenderedPageBreak/>
               <w:t>AddProperties</w:t>
             </w:r>
           </w:p>
@@ -48530,11 +48541,11 @@
           <w:lang w:val="en-US"/>
         </w:rPr>
       </w:pPr>
-      <w:bookmarkStart w:id="126" w:name="_OrderLink"/>
-      <w:bookmarkStart w:id="127" w:name="_DispatchOrderRow"/>
-      <w:bookmarkStart w:id="128" w:name="_Ref479018085"/>
+      <w:bookmarkStart w:id="125" w:name="_OrderLink"/>
+      <w:bookmarkStart w:id="126" w:name="_DispatchOrderRow"/>
+      <w:bookmarkStart w:id="127" w:name="_Ref479018085"/>
+      <w:bookmarkEnd w:id="125"/>
       <w:bookmarkEnd w:id="126"/>
-      <w:bookmarkEnd w:id="127"/>
       <w:r>
         <w:rPr>
           <w:lang w:val="en-US"/>
@@ -48546,15 +48557,16 @@
       <w:pPr>
         <w:pStyle w:val="3"/>
       </w:pPr>
-      <w:bookmarkStart w:id="129" w:name="_Ref506556556"/>
+      <w:bookmarkStart w:id="128" w:name="_Ref506556556"/>
       <w:r>
         <w:rPr>
           <w:lang w:val="en-US"/>
         </w:rPr>
+        <w:lastRenderedPageBreak/>
         <w:t>ClientReturnClaimRow</w:t>
       </w:r>
+      <w:bookmarkEnd w:id="127"/>
       <w:bookmarkEnd w:id="128"/>
-      <w:bookmarkEnd w:id="129"/>
     </w:p>
     <w:tbl>
       <w:tblPr>
@@ -49308,6 +49320,130 @@
             <w:r>
               <w:t>Если не заполнено, подставляется основной вариант упаковки. Если не найдено, то пакет вернется с ошибкой</w:t>
             </w:r>
+          </w:p>
+        </w:tc>
+      </w:tr>
+      <w:tr>
+        <w:trPr>
+          <w:cantSplit/>
+        </w:trPr>
+        <w:tc>
+          <w:tcPr>
+            <w:tcW w:w="1844" w:type="dxa"/>
+          </w:tcPr>
+          <w:p>
+            <w:pPr>
+              <w:ind w:left="34"/>
+              <w:rPr>
+                <w:sz w:val="22"/>
+                <w:szCs w:val="22"/>
+                <w:lang w:val="en-US"/>
+              </w:rPr>
+            </w:pPr>
+            <w:r>
+              <w:rPr>
+                <w:sz w:val="22"/>
+                <w:szCs w:val="22"/>
+                <w:lang w:val="en-US"/>
+              </w:rPr>
+              <w:t>Order</w:t>
+            </w:r>
+          </w:p>
+        </w:tc>
+        <w:tc>
+          <w:tcPr>
+            <w:tcW w:w="709" w:type="dxa"/>
+          </w:tcPr>
+          <w:p>
+            <w:pPr>
+              <w:jc w:val="center"/>
+              <w:rPr>
+                <w:lang w:val="en-US"/>
+              </w:rPr>
+            </w:pPr>
+            <w:r>
+              <w:rPr>
+                <w:lang w:val="en-US"/>
+              </w:rPr>
+              <w:t>NE</w:t>
+            </w:r>
+          </w:p>
+        </w:tc>
+        <w:tc>
+          <w:tcPr>
+            <w:tcW w:w="2409" w:type="dxa"/>
+          </w:tcPr>
+          <w:p>
+            <w:pPr>
+              <w:jc w:val="center"/>
+              <w:rPr>
+                <w:u w:val="single"/>
+                <w:lang w:val="en-US"/>
+              </w:rPr>
+            </w:pPr>
+            <w:r>
+              <w:rPr>
+                <w:u w:val="single"/>
+                <w:lang w:val="en-US"/>
+              </w:rPr>
+              <w:fldChar w:fldCharType="begin"/>
+            </w:r>
+            <w:r>
+              <w:rPr>
+                <w:u w:val="single"/>
+                <w:lang w:val="en-US"/>
+              </w:rPr>
+              <w:instrText xml:space="preserve"> REF _Ref476948422 \h </w:instrText>
+            </w:r>
+            <w:r>
+              <w:rPr>
+                <w:u w:val="single"/>
+                <w:lang w:val="en-US"/>
+              </w:rPr>
+            </w:r>
+            <w:r>
+              <w:rPr>
+                <w:u w:val="single"/>
+                <w:lang w:val="en-US"/>
+              </w:rPr>
+              <w:fldChar w:fldCharType="separate"/>
+            </w:r>
+            <w:r>
+              <w:rPr>
+                <w:u w:val="single"/>
+                <w:lang w:val="en-US"/>
+              </w:rPr>
+              <w:t>OrderLink</w:t>
+            </w:r>
+            <w:r>
+              <w:rPr>
+                <w:u w:val="single"/>
+                <w:lang w:val="en-US"/>
+              </w:rPr>
+              <w:fldChar w:fldCharType="end"/>
+            </w:r>
+          </w:p>
+        </w:tc>
+        <w:tc>
+          <w:tcPr>
+            <w:tcW w:w="2373" w:type="dxa"/>
+          </w:tcPr>
+          <w:p>
+            <w:r>
+              <w:t>Заказ на отгрузку, являющийся владельцем данной строки</w:t>
+            </w:r>
+          </w:p>
+        </w:tc>
+        <w:tc>
+          <w:tcPr>
+            <w:tcW w:w="3439" w:type="dxa"/>
+          </w:tcPr>
+          <w:p>
+            <w:r>
+              <w:t>Производится поиск заказа по переданным данным</w:t>
+            </w:r>
+            <w:bookmarkStart w:id="129" w:name="_GoBack"/>
+            <w:bookmarkEnd w:id="129"/>
           </w:p>
         </w:tc>
       </w:tr>
@@ -50143,6 +50279,7 @@
         <w:rPr>
           <w:lang w:val="en-US"/>
         </w:rPr>
+        <w:lastRenderedPageBreak/>
         <w:t>ShipmentOrderRow</w:t>
       </w:r>
       <w:bookmarkEnd w:id="132"/>
@@ -52133,6 +52270,7 @@
               <w:rPr>
                 <w:lang w:val="en-US"/>
               </w:rPr>
+              <w:lastRenderedPageBreak/>
               <w:t>Instruction</w:t>
             </w:r>
           </w:p>
@@ -53780,6 +53918,7 @@
         <w:rPr>
           <w:lang w:val="en-US"/>
         </w:rPr>
+        <w:lastRenderedPageBreak/>
         <w:t>KitOrder</w:t>
       </w:r>
       <w:bookmarkEnd w:id="143"/>
@@ -55749,6 +55888,7 @@
               <w:rPr>
                 <w:lang w:val="en-US"/>
               </w:rPr>
+              <w:lastRenderedPageBreak/>
               <w:t>GoodID</w:t>
             </w:r>
           </w:p>
@@ -56842,6 +56982,7 @@
         <w:rPr>
           <w:lang w:val="en-US"/>
         </w:rPr>
+        <w:lastRenderedPageBreak/>
         <w:t>BalanceRow</w:t>
       </w:r>
       <w:bookmarkEnd w:id="148"/>
@@ -59545,6 +59686,7 @@
         <w:rPr>
           <w:lang w:val="en-US"/>
         </w:rPr>
+        <w:lastRenderedPageBreak/>
         <w:t>ShipmentAdvice</w:t>
       </w:r>
       <w:bookmarkEnd w:id="160"/>
@@ -62287,6 +62429,7 @@
         <w:rPr>
           <w:lang w:val="en-US"/>
         </w:rPr>
+        <w:lastRenderedPageBreak/>
         <w:t>TripDeparture</w:t>
       </w:r>
       <w:bookmarkEnd w:id="166"/>
@@ -62944,6 +63087,7 @@
         <w:pStyle w:val="2"/>
       </w:pPr>
       <w:r>
+        <w:lastRenderedPageBreak/>
         <w:t>Статусы</w:t>
       </w:r>
     </w:p>
@@ -63683,6 +63827,7 @@
         <w:pStyle w:val="1"/>
       </w:pPr>
       <w:r>
+        <w:lastRenderedPageBreak/>
         <w:t>С</w:t>
       </w:r>
       <w:r>
@@ -64825,6 +64970,7 @@
         <w:pStyle w:val="3"/>
       </w:pPr>
       <w:r>
+        <w:lastRenderedPageBreak/>
         <w:t>Уровни резервирования</w:t>
       </w:r>
     </w:p>
@@ -64960,6 +65106,7 @@
         <w:pStyle w:val="2"/>
       </w:pPr>
       <w:r>
+        <w:lastRenderedPageBreak/>
         <w:t>Согласованные</w:t>
       </w:r>
     </w:p>
@@ -66266,7 +66413,7 @@
           <w:rPr>
             <w:noProof/>
           </w:rPr>
-          <w:t>15</w:t>
+          <w:t>32</w:t>
         </w:r>
         <w:r>
           <w:fldChar w:fldCharType="end"/>
@@ -68136,7 +68283,7 @@
 </file>
 
 <file path=customXml/itemProps1.xml><?xml version="1.0" encoding="utf-8"?>
-<ds:datastoreItem xmlns:ds="http://schemas.openxmlformats.org/officeDocument/2006/customXml" ds:itemID="{AEF66851-4C48-4F7D-B3D5-ADF3BB2F14FE}">
+<ds:datastoreItem xmlns:ds="http://schemas.openxmlformats.org/officeDocument/2006/customXml" ds:itemID="{96C0B589-D63E-47EC-9719-5E127773F345}">
   <ds:schemaRefs>
     <ds:schemaRef ds:uri="http://schemas.openxmlformats.org/officeDocument/2006/bibliography"/>
   </ds:schemaRefs>

</xml_diff>